<commit_message>
Add lab2 and course work
</commit_message>
<xml_diff>
--- a/course/Part1.docx
+++ b/course/Part1.docx
@@ -7,9 +7,13 @@
         <w:pStyle w:val="1"/>
       </w:pPr>
       <w:r>
-        <w:t>1. Разведочный анализ данных</w:t>
-      </w:r>
-    </w:p>
+        <w:t xml:space="preserve">1 </w:t>
+      </w:r>
+      <w:r>
+        <w:t>РАЗВЕДОЧНЫЙ АНАЛИЗ ДАННЫХ</w:t>
+      </w:r>
+    </w:p>
+    <w:p/>
     <w:p>
       <w:r>
         <w:t>Разведочный анализ данных – анализ основных свойств данных, нахождение в них общих закономерностей, распределений и аномалий, построение начальных моделей, зачастую с использованием инструментов визуализации.</w:t>
@@ -26,7 +30,13 @@
         <w:t>PySpark</w:t>
       </w:r>
       <w:r>
-        <w:t>. Apache Spark — это платформа параллельной обработки с открытым кодом, которая поддерживает обработку в памяти, чтобы повысить производительность приложений, анализирующих большие данные. Решения для работы с большими данными предназначены для обработки данных со слишком большим объемом или сложностью для традиционных баз данных. Spark обрабатывает большие объемы данных в памяти, что намного быстрее, чем альтернативная обработка с использованием диска.</w:t>
+        <w:t xml:space="preserve">. Apache Spark — это платформа параллельной обработки с открытым кодом, которая поддерживает обработку в памяти, чтобы повысить производительность приложений, анализирующих большие данные. Решения для работы с большими данными предназначены для обработки данных со слишком большим объемом или сложностью для традиционных баз данных. Spark обрабатывает большие объемы данных в памяти, что намного быстрее, чем альтернативная обработка с </w:t>
+      </w:r>
+      <w:r>
+        <w:t>использованием</w:t>
+      </w:r>
+      <w:r>
+        <w:t xml:space="preserve"> диска.</w:t>
       </w:r>
     </w:p>
     <w:p>
@@ -182,12 +192,14 @@
       <w:r>
         <w:t xml:space="preserve">Работа выполнялась в </w:t>
       </w:r>
+      <w:proofErr w:type="spellStart"/>
       <w:r>
         <w:rPr>
           <w:lang w:val="en-US"/>
         </w:rPr>
         <w:t>Jupyter</w:t>
       </w:r>
+      <w:proofErr w:type="spellEnd"/>
       <w:r>
         <w:t xml:space="preserve"> </w:t>
       </w:r>
@@ -209,12 +221,14 @@
       <w:r>
         <w:t xml:space="preserve">-контейнера на основе образа </w:t>
       </w:r>
+      <w:proofErr w:type="spellStart"/>
       <w:r>
         <w:rPr>
           <w:lang w:val="en-US"/>
         </w:rPr>
         <w:t>jupyter</w:t>
       </w:r>
+      <w:proofErr w:type="spellEnd"/>
       <w:r>
         <w:t>/</w:t>
       </w:r>
@@ -241,15 +255,16 @@
     <w:p>
       <w:pPr>
         <w:pStyle w:val="2"/>
-        <w:ind w:left="567" w:firstLine="0"/>
-      </w:pPr>
-      <w:r>
-        <w:t xml:space="preserve">1.1 </w:t>
-      </w:r>
+        <w:numPr>
+          <w:ilvl w:val="1"/>
+          <w:numId w:val="4"/>
+        </w:numPr>
+      </w:pPr>
       <w:r>
         <w:t>Обзор датасета</w:t>
       </w:r>
     </w:p>
+    <w:p/>
     <w:p>
       <w:r>
         <w:t xml:space="preserve">В работе исследуется следующий датасет с </w:t>
@@ -263,26 +278,25 @@
       <w:r>
         <w:t xml:space="preserve">: </w:t>
       </w:r>
-      <w:hyperlink r:id="rId5" w:history="1">
+      <w:hyperlink r:id="rId7" w:history="1">
         <w:r>
           <w:rPr>
             <w:rStyle w:val="a5"/>
+            <w:color w:val="auto"/>
+            <w:u w:val="none"/>
           </w:rPr>
-          <w:t>https://www.kaggle.com/datasets/sarfarazmulla/google-data-analytics-capstone-</w:t>
-        </w:r>
-        <w:r>
-          <w:rPr>
-            <w:rStyle w:val="a5"/>
-          </w:rPr>
-          <w:lastRenderedPageBreak/>
-          <w:t>cyclistic</w:t>
+          <w:t>https://www.kaggle.com/datasets/sarfarazmulla/google-data-analytics-capstone-cyclistic</w:t>
         </w:r>
       </w:hyperlink>
       <w:r>
         <w:t xml:space="preserve">. </w:t>
       </w:r>
       <w:r>
-        <w:t xml:space="preserve">Данный датасет содержит данные о поездках на велосипедах, предоставленные компанией </w:t>
+        <w:t xml:space="preserve">Данный датасет содержит данные о поездках на велосипедах, </w:t>
+      </w:r>
+      <w:r>
+        <w:lastRenderedPageBreak/>
+        <w:t xml:space="preserve">предоставленные компанией </w:t>
       </w:r>
       <w:r>
         <w:rPr>
@@ -304,669 +318,6 @@
             <wp:extent cx="5940425" cy="2649220"/>
             <wp:effectExtent l="0" t="0" r="3175" b="0"/>
             <wp:docPr id="1" name="Рисунок 1"/>
-            <wp:cNvGraphicFramePr>
-              <a:graphicFrameLocks xmlns:a="http://schemas.openxmlformats.org/drawingml/2006/main" noChangeAspect="1"/>
-            </wp:cNvGraphicFramePr>
-            <a:graphic xmlns:a="http://schemas.openxmlformats.org/drawingml/2006/main">
-              <a:graphicData uri="http://schemas.openxmlformats.org/drawingml/2006/picture">
-                <pic:pic xmlns:pic="http://schemas.openxmlformats.org/drawingml/2006/picture">
-                  <pic:nvPicPr>
-                    <pic:cNvPr id="1" name=""/>
-                    <pic:cNvPicPr/>
-                  </pic:nvPicPr>
-                  <pic:blipFill>
-                    <a:blip r:embed="rId6"/>
-                    <a:stretch>
-                      <a:fillRect/>
-                    </a:stretch>
-                  </pic:blipFill>
-                  <pic:spPr>
-                    <a:xfrm>
-                      <a:off x="0" y="0"/>
-                      <a:ext cx="5940425" cy="2649220"/>
-                    </a:xfrm>
-                    <a:prstGeom prst="rect">
-                      <a:avLst/>
-                    </a:prstGeom>
-                  </pic:spPr>
-                </pic:pic>
-              </a:graphicData>
-            </a:graphic>
-          </wp:inline>
-        </w:drawing>
-      </w:r>
-    </w:p>
-    <w:p>
-      <w:pPr>
-        <w:pStyle w:val="a8"/>
-        <w:rPr>
-          <w:lang w:val="en-US"/>
-        </w:rPr>
-      </w:pPr>
-      <w:r>
-        <w:t xml:space="preserve">Рисунок </w:t>
-      </w:r>
-      <w:r>
-        <w:fldChar w:fldCharType="begin"/>
-      </w:r>
-      <w:r>
-        <w:instrText xml:space="preserve"> </w:instrText>
-      </w:r>
-      <w:r>
-        <w:rPr>
-          <w:lang w:val="en-US"/>
-        </w:rPr>
-        <w:instrText>SEQ img</w:instrText>
-      </w:r>
-      <w:r>
-        <w:instrText xml:space="preserve"> </w:instrText>
-      </w:r>
-      <w:r>
-        <w:fldChar w:fldCharType="separate"/>
-      </w:r>
-      <w:r>
-        <w:rPr>
-          <w:lang w:val="en-US"/>
-        </w:rPr>
-        <w:t>1</w:t>
-      </w:r>
-      <w:r>
-        <w:fldChar w:fldCharType="end"/>
-      </w:r>
-      <w:r>
-        <w:rPr>
-          <w:lang w:val="en-US"/>
-        </w:rPr>
-        <w:t xml:space="preserve"> </w:t>
-      </w:r>
-      <w:r>
-        <w:rPr>
-          <w:lang w:val="en-US"/>
-        </w:rPr>
-        <w:t>–</w:t>
-      </w:r>
-      <w:r>
-        <w:t xml:space="preserve"> Начало датасета</w:t>
-      </w:r>
-    </w:p>
-    <w:p/>
-    <w:p>
-      <w:pPr>
-        <w:pStyle w:val="a7"/>
-        <w:rPr>
-          <w:lang w:val="en-US"/>
-        </w:rPr>
-      </w:pPr>
-      <w:r>
-        <w:drawing>
-          <wp:inline distT="0" distB="0" distL="0" distR="0" wp14:anchorId="78F7B3BD" wp14:editId="16D5BF70">
-            <wp:extent cx="5940425" cy="3092450"/>
-            <wp:effectExtent l="0" t="0" r="3175" b="0"/>
-            <wp:docPr id="2" name="Рисунок 2"/>
-            <wp:cNvGraphicFramePr>
-              <a:graphicFrameLocks xmlns:a="http://schemas.openxmlformats.org/drawingml/2006/main" noChangeAspect="1"/>
-            </wp:cNvGraphicFramePr>
-            <a:graphic xmlns:a="http://schemas.openxmlformats.org/drawingml/2006/main">
-              <a:graphicData uri="http://schemas.openxmlformats.org/drawingml/2006/picture">
-                <pic:pic xmlns:pic="http://schemas.openxmlformats.org/drawingml/2006/picture">
-                  <pic:nvPicPr>
-                    <pic:cNvPr id="1" name=""/>
-                    <pic:cNvPicPr/>
-                  </pic:nvPicPr>
-                  <pic:blipFill>
-                    <a:blip r:embed="rId7"/>
-                    <a:stretch>
-                      <a:fillRect/>
-                    </a:stretch>
-                  </pic:blipFill>
-                  <pic:spPr>
-                    <a:xfrm>
-                      <a:off x="0" y="0"/>
-                      <a:ext cx="5940425" cy="3092450"/>
-                    </a:xfrm>
-                    <a:prstGeom prst="rect">
-                      <a:avLst/>
-                    </a:prstGeom>
-                  </pic:spPr>
-                </pic:pic>
-              </a:graphicData>
-            </a:graphic>
-          </wp:inline>
-        </w:drawing>
-      </w:r>
-    </w:p>
-    <w:p>
-      <w:pPr>
-        <w:pStyle w:val="a8"/>
-      </w:pPr>
-      <w:r>
-        <w:t xml:space="preserve">Рисунок </w:t>
-      </w:r>
-      <w:r>
-        <w:fldChar w:fldCharType="begin"/>
-      </w:r>
-      <w:r>
-        <w:instrText xml:space="preserve"> </w:instrText>
-      </w:r>
-      <w:r>
-        <w:rPr>
-          <w:lang w:val="en-US"/>
-        </w:rPr>
-        <w:instrText>SEQ</w:instrText>
-      </w:r>
-      <w:r>
-        <w:instrText xml:space="preserve"> </w:instrText>
-      </w:r>
-      <w:r>
-        <w:rPr>
-          <w:lang w:val="en-US"/>
-        </w:rPr>
-        <w:instrText>img</w:instrText>
-      </w:r>
-      <w:r>
-        <w:instrText xml:space="preserve"> </w:instrText>
-      </w:r>
-      <w:r>
-        <w:fldChar w:fldCharType="separate"/>
-      </w:r>
-      <w:r>
-        <w:rPr>
-          <w:lang w:val="en-US"/>
-        </w:rPr>
-        <w:t>2</w:t>
-      </w:r>
-      <w:r>
-        <w:fldChar w:fldCharType="end"/>
-      </w:r>
-      <w:r>
-        <w:t xml:space="preserve"> –</w:t>
-      </w:r>
-      <w:r>
-        <w:t xml:space="preserve"> Конец датасета</w:t>
-      </w:r>
-    </w:p>
-    <w:p>
-      <w:r>
-        <w:t>Рассмотрим подробнее каждую колонку:</w:t>
-      </w:r>
-    </w:p>
-    <w:p>
-      <w:pPr>
-        <w:numPr>
-          <w:ilvl w:val="0"/>
-          <w:numId w:val="2"/>
-        </w:numPr>
-        <w:tabs>
-          <w:tab w:val="clear" w:pos="720"/>
-          <w:tab w:val="left" w:pos="284"/>
-        </w:tabs>
-        <w:spacing w:after="0"/>
-        <w:ind w:left="0" w:firstLine="0"/>
-      </w:pPr>
-      <w:r>
-        <w:lastRenderedPageBreak/>
-        <w:t xml:space="preserve">ride_id - уникальный идентификатор поездки, </w:t>
-      </w:r>
-      <w:r>
-        <w:rPr>
-          <w:i/>
-          <w:iCs/>
-          <w:lang w:val="en-US"/>
-        </w:rPr>
-        <w:t>string</w:t>
-      </w:r>
-    </w:p>
-    <w:p>
-      <w:pPr>
-        <w:numPr>
-          <w:ilvl w:val="0"/>
-          <w:numId w:val="2"/>
-        </w:numPr>
-        <w:tabs>
-          <w:tab w:val="clear" w:pos="720"/>
-          <w:tab w:val="left" w:pos="284"/>
-        </w:tabs>
-        <w:spacing w:after="0"/>
-        <w:ind w:left="0" w:firstLine="0"/>
-      </w:pPr>
-      <w:r>
-        <w:t xml:space="preserve">bike_type - тип велосипеда, </w:t>
-      </w:r>
-      <w:r>
-        <w:rPr>
-          <w:i/>
-          <w:iCs/>
-          <w:lang w:val="en-US"/>
-        </w:rPr>
-        <w:t>string</w:t>
-      </w:r>
-    </w:p>
-    <w:p>
-      <w:pPr>
-        <w:numPr>
-          <w:ilvl w:val="0"/>
-          <w:numId w:val="2"/>
-        </w:numPr>
-        <w:tabs>
-          <w:tab w:val="clear" w:pos="720"/>
-          <w:tab w:val="left" w:pos="284"/>
-        </w:tabs>
-        <w:spacing w:after="0"/>
-        <w:ind w:left="0" w:firstLine="0"/>
-      </w:pPr>
-      <w:r>
-        <w:t xml:space="preserve">start_date и end_date - временные метки начала и окончания поездки, </w:t>
-      </w:r>
-      <w:r>
-        <w:rPr>
-          <w:i/>
-          <w:iCs/>
-          <w:lang w:val="en-US"/>
-        </w:rPr>
-        <w:t>string</w:t>
-      </w:r>
-    </w:p>
-    <w:p>
-      <w:pPr>
-        <w:numPr>
-          <w:ilvl w:val="0"/>
-          <w:numId w:val="2"/>
-        </w:numPr>
-        <w:tabs>
-          <w:tab w:val="clear" w:pos="720"/>
-          <w:tab w:val="left" w:pos="284"/>
-        </w:tabs>
-        <w:spacing w:after="0"/>
-        <w:ind w:left="0" w:firstLine="0"/>
-      </w:pPr>
-      <w:r>
-        <w:t xml:space="preserve">start_station_name и end_station_name - названия начальной и конечной станции, </w:t>
-      </w:r>
-      <w:r>
-        <w:rPr>
-          <w:i/>
-          <w:iCs/>
-          <w:lang w:val="en-US"/>
-        </w:rPr>
-        <w:t>string</w:t>
-      </w:r>
-    </w:p>
-    <w:p>
-      <w:pPr>
-        <w:numPr>
-          <w:ilvl w:val="0"/>
-          <w:numId w:val="2"/>
-        </w:numPr>
-        <w:tabs>
-          <w:tab w:val="clear" w:pos="720"/>
-          <w:tab w:val="left" w:pos="284"/>
-        </w:tabs>
-        <w:spacing w:after="0"/>
-        <w:ind w:left="0" w:firstLine="0"/>
-      </w:pPr>
-      <w:r>
-        <w:t xml:space="preserve">start_station_id и end_station_id - идентификаторы начальной и конечной станции, </w:t>
-      </w:r>
-      <w:r>
-        <w:rPr>
-          <w:i/>
-          <w:iCs/>
-          <w:lang w:val="en-US"/>
-        </w:rPr>
-        <w:t>string</w:t>
-      </w:r>
-    </w:p>
-    <w:p>
-      <w:pPr>
-        <w:numPr>
-          <w:ilvl w:val="0"/>
-          <w:numId w:val="2"/>
-        </w:numPr>
-        <w:tabs>
-          <w:tab w:val="clear" w:pos="720"/>
-          <w:tab w:val="left" w:pos="284"/>
-        </w:tabs>
-        <w:spacing w:after="0"/>
-        <w:ind w:left="0" w:firstLine="0"/>
-      </w:pPr>
-      <w:r>
-        <w:t xml:space="preserve">start_lat, start_lng, end_lat и end_lng - координаты точек начала и окончания поездки, </w:t>
-      </w:r>
-      <w:r>
-        <w:rPr>
-          <w:i/>
-          <w:iCs/>
-          <w:lang w:val="en-US"/>
-        </w:rPr>
-        <w:t>double</w:t>
-      </w:r>
-    </w:p>
-    <w:p>
-      <w:pPr>
-        <w:numPr>
-          <w:ilvl w:val="0"/>
-          <w:numId w:val="2"/>
-        </w:numPr>
-        <w:tabs>
-          <w:tab w:val="clear" w:pos="720"/>
-          <w:tab w:val="left" w:pos="284"/>
-        </w:tabs>
-        <w:spacing w:after="0"/>
-        <w:ind w:left="0" w:firstLine="0"/>
-      </w:pPr>
-      <w:r>
-        <w:t xml:space="preserve">member_casual - имеет ли пользователь членство компании Cyclistics, </w:t>
-      </w:r>
-      <w:r>
-        <w:rPr>
-          <w:i/>
-          <w:iCs/>
-          <w:lang w:val="en-US"/>
-        </w:rPr>
-        <w:t>string</w:t>
-      </w:r>
-    </w:p>
-    <w:p>
-      <w:pPr>
-        <w:numPr>
-          <w:ilvl w:val="0"/>
-          <w:numId w:val="2"/>
-        </w:numPr>
-        <w:tabs>
-          <w:tab w:val="clear" w:pos="720"/>
-          <w:tab w:val="left" w:pos="284"/>
-        </w:tabs>
-        <w:spacing w:after="0"/>
-        <w:ind w:left="0" w:firstLine="0"/>
-      </w:pPr>
-      <w:r>
-        <w:t>duration - длительность поездки</w:t>
-      </w:r>
-      <w:r>
-        <w:rPr>
-          <w:lang w:val="en-US"/>
-        </w:rPr>
-        <w:t xml:space="preserve">, </w:t>
-      </w:r>
-      <w:r>
-        <w:rPr>
-          <w:i/>
-          <w:iCs/>
-          <w:lang w:val="en-US"/>
-        </w:rPr>
-        <w:t>string</w:t>
-      </w:r>
-    </w:p>
-    <w:p>
-      <w:pPr>
-        <w:numPr>
-          <w:ilvl w:val="0"/>
-          <w:numId w:val="2"/>
-        </w:numPr>
-        <w:tabs>
-          <w:tab w:val="clear" w:pos="720"/>
-          <w:tab w:val="left" w:pos="284"/>
-        </w:tabs>
-        <w:spacing w:after="0"/>
-        <w:ind w:left="0" w:firstLine="0"/>
-      </w:pPr>
-      <w:r>
-        <w:t xml:space="preserve">day_of_week, month - день недели и месяц, когда была совершена поездка, </w:t>
-      </w:r>
-      <w:r>
-        <w:rPr>
-          <w:i/>
-          <w:iCs/>
-          <w:lang w:val="en-US"/>
-        </w:rPr>
-        <w:t>string</w:t>
-      </w:r>
-    </w:p>
-    <w:p>
-      <w:pPr>
-        <w:numPr>
-          <w:ilvl w:val="0"/>
-          <w:numId w:val="2"/>
-        </w:numPr>
-        <w:tabs>
-          <w:tab w:val="clear" w:pos="720"/>
-          <w:tab w:val="left" w:pos="284"/>
-        </w:tabs>
-        <w:ind w:left="0" w:firstLine="0"/>
-      </w:pPr>
-      <w:r>
-        <w:t xml:space="preserve">distance - расстояние между начальной и конечной точками, </w:t>
-      </w:r>
-      <w:r>
-        <w:rPr>
-          <w:i/>
-          <w:iCs/>
-          <w:lang w:val="en-US"/>
-        </w:rPr>
-        <w:t>double</w:t>
-      </w:r>
-    </w:p>
-    <w:p/>
-    <w:p>
-      <w:pPr>
-        <w:pStyle w:val="2"/>
-      </w:pPr>
-      <w:r>
-        <w:t>1.2</w:t>
-      </w:r>
-      <w:r>
-        <w:t xml:space="preserve"> Очистка и подготовка датасета</w:t>
-      </w:r>
-    </w:p>
-    <w:p>
-      <w:pPr>
-        <w:spacing w:after="0"/>
-      </w:pPr>
-      <w:r>
-        <w:t xml:space="preserve">Очевидно, </w:t>
-      </w:r>
-      <w:r>
-        <w:t>некоторые</w:t>
-      </w:r>
-      <w:r>
-        <w:t xml:space="preserve"> из колонок имеют неподходящий для них тип</w:t>
-      </w:r>
-      <w:r>
-        <w:t xml:space="preserve"> – </w:t>
-      </w:r>
-      <w:r>
-        <w:t xml:space="preserve">даты записаны в виде строк и имеют два различных формата; </w:t>
-      </w:r>
-      <w:r>
-        <w:t>длительность</w:t>
-      </w:r>
-      <w:r>
-        <w:t xml:space="preserve"> указан</w:t>
-      </w:r>
-      <w:r>
-        <w:t>а</w:t>
-      </w:r>
-      <w:r>
-        <w:t xml:space="preserve"> в виде строки в формате “</w:t>
-      </w:r>
-      <w:r>
-        <w:rPr>
-          <w:lang w:val="en-US"/>
-        </w:rPr>
-        <w:t>h</w:t>
-      </w:r>
-      <w:r>
-        <w:t>:</w:t>
-      </w:r>
-      <w:r>
-        <w:rPr>
-          <w:lang w:val="en-US"/>
-        </w:rPr>
-        <w:t>mm</w:t>
-      </w:r>
-      <w:r>
-        <w:t>:</w:t>
-      </w:r>
-      <w:r>
-        <w:rPr>
-          <w:lang w:val="en-US"/>
-        </w:rPr>
-        <w:t>ss</w:t>
-      </w:r>
-      <w:r>
-        <w:t>”</w:t>
-      </w:r>
-      <w:r>
-        <w:t xml:space="preserve">. </w:t>
-      </w:r>
-    </w:p>
-    <w:p>
-      <w:pPr>
-        <w:spacing w:after="0"/>
-      </w:pPr>
-      <w:r>
-        <w:t xml:space="preserve">Для преобразования дат к нужному формату воспользуемся функцией </w:t>
-      </w:r>
-      <w:r>
-        <w:rPr>
-          <w:lang w:val="en-US"/>
-        </w:rPr>
-        <w:t>parse</w:t>
-      </w:r>
-      <w:r>
-        <w:t xml:space="preserve"> модуля </w:t>
-      </w:r>
-      <w:r>
-        <w:rPr>
-          <w:lang w:val="en-US"/>
-        </w:rPr>
-        <w:t>dateutil</w:t>
-      </w:r>
-      <w:r>
-        <w:t xml:space="preserve">, преобразовав её к </w:t>
-      </w:r>
-      <w:r>
-        <w:rPr>
-          <w:lang w:val="en-US"/>
-        </w:rPr>
-        <w:t>udf</w:t>
-      </w:r>
-      <w:r>
-        <w:t xml:space="preserve">. </w:t>
-      </w:r>
-      <w:r>
-        <w:t>Длительность</w:t>
-      </w:r>
-      <w:r>
-        <w:rPr>
-          <w:lang w:val="en-US"/>
-        </w:rPr>
-        <w:t xml:space="preserve"> </w:t>
-      </w:r>
-      <w:r>
-        <w:t>поездки</w:t>
-      </w:r>
-      <w:r>
-        <w:rPr>
-          <w:lang w:val="en-US"/>
-        </w:rPr>
-        <w:t xml:space="preserve"> </w:t>
-      </w:r>
-      <w:r>
-        <w:t>приведём к секундам, реализовав собственную функцию.</w:t>
-      </w:r>
-    </w:p>
-    <w:p>
-      <w:pPr>
-        <w:spacing w:after="0"/>
-        <w:rPr>
-          <w:lang w:val="en-US"/>
-        </w:rPr>
-      </w:pPr>
-      <w:r>
-        <w:rPr>
-          <w:lang w:val="en-US"/>
-        </w:rPr>
-        <w:t>parse_date_udf = udf(parse, returnType=TimestampType())</w:t>
-      </w:r>
-    </w:p>
-    <w:p>
-      <w:pPr>
-        <w:spacing w:after="0"/>
-        <w:rPr>
-          <w:lang w:val="en-US"/>
-        </w:rPr>
-      </w:pPr>
-      <w:r>
-        <w:rPr>
-          <w:lang w:val="en-US"/>
-        </w:rPr>
-        <w:t>@udf(returnType=IntegerType())</w:t>
-      </w:r>
-    </w:p>
-    <w:p>
-      <w:pPr>
-        <w:spacing w:after="0"/>
-        <w:rPr>
-          <w:lang w:val="en-US"/>
-        </w:rPr>
-      </w:pPr>
-      <w:r>
-        <w:rPr>
-          <w:lang w:val="en-US"/>
-        </w:rPr>
-        <w:t>def get_total_seconds(time):</w:t>
-      </w:r>
-    </w:p>
-    <w:p>
-      <w:pPr>
-        <w:spacing w:after="0"/>
-        <w:rPr>
-          <w:lang w:val="en-US"/>
-        </w:rPr>
-      </w:pPr>
-      <w:r>
-        <w:rPr>
-          <w:lang w:val="en-US"/>
-        </w:rPr>
-        <w:t xml:space="preserve">    h, m, s = time.split(':')</w:t>
-      </w:r>
-    </w:p>
-    <w:p>
-      <w:pPr>
-        <w:rPr>
-          <w:lang w:val="en-US"/>
-        </w:rPr>
-      </w:pPr>
-      <w:r>
-        <w:rPr>
-          <w:lang w:val="en-US"/>
-        </w:rPr>
-        <w:t xml:space="preserve">    return int(h) * 3600 + int(m) * 60 + int(s)</w:t>
-      </w:r>
-    </w:p>
-    <w:p>
-      <w:pPr>
-        <w:keepNext/>
-      </w:pPr>
-      <w:r>
-        <w:lastRenderedPageBreak/>
-        <w:t>Посмотрим на описательные характеристики датасета</w:t>
-      </w:r>
-      <w:r>
-        <w:t xml:space="preserve"> (рисунки 3 и 4).</w:t>
-      </w:r>
-    </w:p>
-    <w:p>
-      <w:pPr>
-        <w:pStyle w:val="a7"/>
-      </w:pPr>
-      <w:r>
-        <w:drawing>
-          <wp:inline distT="0" distB="0" distL="0" distR="0" wp14:anchorId="24EE1350" wp14:editId="6BD1980A">
-            <wp:extent cx="5940425" cy="1297305"/>
-            <wp:effectExtent l="0" t="0" r="3175" b="0"/>
-            <wp:docPr id="3" name="Рисунок 3"/>
             <wp:cNvGraphicFramePr>
               <a:graphicFrameLocks xmlns:a="http://schemas.openxmlformats.org/drawingml/2006/main" noChangeAspect="1"/>
             </wp:cNvGraphicFramePr>
@@ -986,7 +337,7 @@
                   <pic:spPr>
                     <a:xfrm>
                       <a:off x="0" y="0"/>
-                      <a:ext cx="5940425" cy="1297305"/>
+                      <a:ext cx="5940425" cy="2649220"/>
                     </a:xfrm>
                     <a:prstGeom prst="rect">
                       <a:avLst/>
@@ -1002,66 +353,70 @@
     <w:p>
       <w:pPr>
         <w:pStyle w:val="a8"/>
+        <w:rPr>
+          <w:lang w:val="en-US"/>
+        </w:rPr>
       </w:pPr>
       <w:r>
         <w:t xml:space="preserve">Рисунок </w:t>
       </w:r>
       <w:r>
-        <w:rPr>
-          <w:lang w:val="en-US"/>
-        </w:rPr>
         <w:fldChar w:fldCharType="begin"/>
       </w:r>
       <w:r>
-        <w:rPr>
-          <w:lang w:val="en-US"/>
-        </w:rPr>
-        <w:instrText xml:space="preserve"> SEQ img </w:instrText>
-      </w:r>
-      <w:r>
-        <w:rPr>
-          <w:lang w:val="en-US"/>
-        </w:rPr>
+        <w:instrText xml:space="preserve"> </w:instrText>
+      </w:r>
+      <w:r>
+        <w:rPr>
+          <w:lang w:val="en-US"/>
+        </w:rPr>
+        <w:instrText>SEQ img</w:instrText>
+      </w:r>
+      <w:r>
+        <w:instrText xml:space="preserve"> </w:instrText>
+      </w:r>
+      <w:r>
         <w:fldChar w:fldCharType="separate"/>
       </w:r>
       <w:r>
         <w:rPr>
           <w:lang w:val="en-US"/>
         </w:rPr>
-        <w:t>3</w:t>
-      </w:r>
-      <w:r>
-        <w:rPr>
-          <w:lang w:val="en-US"/>
-        </w:rPr>
+        <w:t>1</w:t>
+      </w:r>
+      <w:r>
         <w:fldChar w:fldCharType="end"/>
       </w:r>
       <w:r>
         <w:rPr>
           <w:lang w:val="en-US"/>
         </w:rPr>
-        <w:t xml:space="preserve"> –</w:t>
-      </w:r>
-      <w:r>
-        <w:rPr>
-          <w:lang w:val="en-US"/>
-        </w:rPr>
         <w:t xml:space="preserve"> </w:t>
       </w:r>
       <w:r>
-        <w:t>Описательные характеристики (начало)</w:t>
-      </w:r>
-    </w:p>
+        <w:rPr>
+          <w:lang w:val="en-US"/>
+        </w:rPr>
+        <w:t>–</w:t>
+      </w:r>
+      <w:r>
+        <w:t xml:space="preserve"> Начало датасета</w:t>
+      </w:r>
+    </w:p>
+    <w:p/>
     <w:p>
       <w:pPr>
         <w:pStyle w:val="a7"/>
+        <w:rPr>
+          <w:lang w:val="en-US"/>
+        </w:rPr>
       </w:pPr>
       <w:r>
         <w:drawing>
-          <wp:inline distT="0" distB="0" distL="0" distR="0" wp14:anchorId="6008FD70" wp14:editId="71158CD9">
-            <wp:extent cx="5940425" cy="1258570"/>
+          <wp:inline distT="0" distB="0" distL="0" distR="0" wp14:anchorId="78F7B3BD" wp14:editId="16D5BF70">
+            <wp:extent cx="5940425" cy="3092450"/>
             <wp:effectExtent l="0" t="0" r="3175" b="0"/>
-            <wp:docPr id="4" name="Рисунок 4"/>
+            <wp:docPr id="2" name="Рисунок 2"/>
             <wp:cNvGraphicFramePr>
               <a:graphicFrameLocks xmlns:a="http://schemas.openxmlformats.org/drawingml/2006/main" noChangeAspect="1"/>
             </wp:cNvGraphicFramePr>
@@ -1081,7 +436,7 @@
                   <pic:spPr>
                     <a:xfrm>
                       <a:off x="0" y="0"/>
-                      <a:ext cx="5940425" cy="1258570"/>
+                      <a:ext cx="5940425" cy="3092450"/>
                     </a:xfrm>
                     <a:prstGeom prst="rect">
                       <a:avLst/>
@@ -1102,9 +457,6 @@
         <w:t xml:space="preserve">Рисунок </w:t>
       </w:r>
       <w:r>
-        <w:rPr>
-          <w:lang w:val="en-US"/>
-        </w:rPr>
         <w:fldChar w:fldCharType="begin"/>
       </w:r>
       <w:r>
@@ -1129,36 +481,741 @@
         <w:instrText xml:space="preserve"> </w:instrText>
       </w:r>
       <w:r>
-        <w:rPr>
-          <w:lang w:val="en-US"/>
-        </w:rPr>
         <w:fldChar w:fldCharType="separate"/>
       </w:r>
       <w:r>
-        <w:rPr>
-          <w:lang w:val="en-US"/>
-        </w:rPr>
-        <w:t>4</w:t>
-      </w:r>
-      <w:r>
-        <w:rPr>
-          <w:lang w:val="en-US"/>
-        </w:rPr>
+        <w:t>2</w:t>
+      </w:r>
+      <w:r>
         <w:fldChar w:fldCharType="end"/>
       </w:r>
       <w:r>
-        <w:t>. Описательные характеристики (продолжение)</w:t>
-      </w:r>
-    </w:p>
-    <w:p>
-      <w:r>
-        <w:t xml:space="preserve">Можно заметить нереалистичные значения некоторых характеристик – например, расстояние более чем 9 тыс. км. Как видно из </w:t>
-      </w:r>
-      <w:r>
-        <w:t>рисунка 5</w:t>
-      </w:r>
-      <w:r>
-        <w:t>, у таких поездок не указана точка назначения.</w:t>
+        <w:t xml:space="preserve"> –</w:t>
+      </w:r>
+      <w:r>
+        <w:t xml:space="preserve"> Конец датасета</w:t>
+      </w:r>
+    </w:p>
+    <w:p/>
+    <w:p>
+      <w:r>
+        <w:t>Рассмотрим подробнее каждую колонку:</w:t>
+      </w:r>
+    </w:p>
+    <w:p>
+      <w:pPr>
+        <w:pStyle w:val="ad"/>
+        <w:numPr>
+          <w:ilvl w:val="0"/>
+          <w:numId w:val="3"/>
+        </w:numPr>
+        <w:tabs>
+          <w:tab w:val="clear" w:pos="720"/>
+          <w:tab w:val="num" w:pos="851"/>
+        </w:tabs>
+        <w:ind w:left="0" w:firstLine="567"/>
+      </w:pPr>
+      <w:proofErr w:type="spellStart"/>
+      <w:r>
+        <w:t>ride_id</w:t>
+      </w:r>
+      <w:proofErr w:type="spellEnd"/>
+      <w:r>
+        <w:t xml:space="preserve"> - уникальный идентификатор поездки, </w:t>
+      </w:r>
+      <w:r>
+        <w:rPr>
+          <w:i/>
+          <w:iCs/>
+          <w:lang w:val="en-US"/>
+        </w:rPr>
+        <w:t>string</w:t>
+      </w:r>
+    </w:p>
+    <w:p>
+      <w:pPr>
+        <w:pStyle w:val="ad"/>
+        <w:numPr>
+          <w:ilvl w:val="0"/>
+          <w:numId w:val="3"/>
+        </w:numPr>
+        <w:tabs>
+          <w:tab w:val="clear" w:pos="720"/>
+          <w:tab w:val="num" w:pos="851"/>
+        </w:tabs>
+        <w:ind w:left="0" w:firstLine="567"/>
+        <w:rPr>
+          <w:lang w:val="en-US"/>
+        </w:rPr>
+      </w:pPr>
+      <w:proofErr w:type="spellStart"/>
+      <w:r>
+        <w:rPr>
+          <w:lang w:val="en-US"/>
+        </w:rPr>
+        <w:t>bike_type</w:t>
+      </w:r>
+      <w:proofErr w:type="spellEnd"/>
+      <w:r>
+        <w:rPr>
+          <w:lang w:val="en-US"/>
+        </w:rPr>
+        <w:t xml:space="preserve"> - </w:t>
+      </w:r>
+      <w:r>
+        <w:t>тип</w:t>
+      </w:r>
+      <w:r>
+        <w:rPr>
+          <w:lang w:val="en-US"/>
+        </w:rPr>
+        <w:t xml:space="preserve"> </w:t>
+      </w:r>
+      <w:r>
+        <w:t>велосипеда</w:t>
+      </w:r>
+      <w:r>
+        <w:rPr>
+          <w:lang w:val="en-US"/>
+        </w:rPr>
+        <w:t xml:space="preserve">, </w:t>
+      </w:r>
+      <w:r>
+        <w:rPr>
+          <w:i/>
+          <w:iCs/>
+          <w:lang w:val="en-US"/>
+        </w:rPr>
+        <w:t>string</w:t>
+      </w:r>
+    </w:p>
+    <w:p>
+      <w:pPr>
+        <w:pStyle w:val="ad"/>
+        <w:numPr>
+          <w:ilvl w:val="0"/>
+          <w:numId w:val="3"/>
+        </w:numPr>
+        <w:tabs>
+          <w:tab w:val="clear" w:pos="720"/>
+          <w:tab w:val="num" w:pos="851"/>
+        </w:tabs>
+        <w:ind w:left="0" w:firstLine="567"/>
+      </w:pPr>
+      <w:proofErr w:type="spellStart"/>
+      <w:r>
+        <w:lastRenderedPageBreak/>
+        <w:t>start_date</w:t>
+      </w:r>
+      <w:proofErr w:type="spellEnd"/>
+      <w:r>
+        <w:t xml:space="preserve"> и </w:t>
+      </w:r>
+      <w:proofErr w:type="spellStart"/>
+      <w:r>
+        <w:t>end_date</w:t>
+      </w:r>
+      <w:proofErr w:type="spellEnd"/>
+      <w:r>
+        <w:t xml:space="preserve"> - временные метки начала и окончания поездки, </w:t>
+      </w:r>
+      <w:r>
+        <w:rPr>
+          <w:i/>
+          <w:iCs/>
+          <w:lang w:val="en-US"/>
+        </w:rPr>
+        <w:t>string</w:t>
+      </w:r>
+    </w:p>
+    <w:p>
+      <w:pPr>
+        <w:pStyle w:val="ad"/>
+        <w:numPr>
+          <w:ilvl w:val="0"/>
+          <w:numId w:val="3"/>
+        </w:numPr>
+        <w:tabs>
+          <w:tab w:val="clear" w:pos="720"/>
+          <w:tab w:val="num" w:pos="851"/>
+        </w:tabs>
+        <w:ind w:left="0" w:firstLine="567"/>
+      </w:pPr>
+      <w:proofErr w:type="spellStart"/>
+      <w:r>
+        <w:t>start_station_name</w:t>
+      </w:r>
+      <w:proofErr w:type="spellEnd"/>
+      <w:r>
+        <w:t xml:space="preserve"> и </w:t>
+      </w:r>
+      <w:proofErr w:type="spellStart"/>
+      <w:r>
+        <w:t>end_station_name</w:t>
+      </w:r>
+      <w:proofErr w:type="spellEnd"/>
+      <w:r>
+        <w:t xml:space="preserve"> - названия начальной и конечной станции, </w:t>
+      </w:r>
+      <w:r>
+        <w:rPr>
+          <w:i/>
+          <w:iCs/>
+          <w:lang w:val="en-US"/>
+        </w:rPr>
+        <w:t>string</w:t>
+      </w:r>
+    </w:p>
+    <w:p>
+      <w:pPr>
+        <w:pStyle w:val="ad"/>
+        <w:numPr>
+          <w:ilvl w:val="0"/>
+          <w:numId w:val="3"/>
+        </w:numPr>
+        <w:tabs>
+          <w:tab w:val="clear" w:pos="720"/>
+          <w:tab w:val="num" w:pos="851"/>
+        </w:tabs>
+        <w:ind w:left="0" w:firstLine="567"/>
+      </w:pPr>
+      <w:proofErr w:type="spellStart"/>
+      <w:r>
+        <w:t>start_station_id</w:t>
+      </w:r>
+      <w:proofErr w:type="spellEnd"/>
+      <w:r>
+        <w:t xml:space="preserve"> и </w:t>
+      </w:r>
+      <w:proofErr w:type="spellStart"/>
+      <w:r>
+        <w:t>end_station_id</w:t>
+      </w:r>
+      <w:proofErr w:type="spellEnd"/>
+      <w:r>
+        <w:t xml:space="preserve"> - идентификаторы начальной и конечной станции, </w:t>
+      </w:r>
+      <w:r>
+        <w:rPr>
+          <w:i/>
+          <w:iCs/>
+          <w:lang w:val="en-US"/>
+        </w:rPr>
+        <w:t>string</w:t>
+      </w:r>
+    </w:p>
+    <w:p>
+      <w:pPr>
+        <w:pStyle w:val="ad"/>
+        <w:numPr>
+          <w:ilvl w:val="0"/>
+          <w:numId w:val="3"/>
+        </w:numPr>
+        <w:tabs>
+          <w:tab w:val="clear" w:pos="720"/>
+          <w:tab w:val="num" w:pos="851"/>
+        </w:tabs>
+        <w:ind w:left="0" w:firstLine="567"/>
+      </w:pPr>
+      <w:proofErr w:type="spellStart"/>
+      <w:r>
+        <w:t>start_lat</w:t>
+      </w:r>
+      <w:proofErr w:type="spellEnd"/>
+      <w:r>
+        <w:t xml:space="preserve">, </w:t>
+      </w:r>
+      <w:proofErr w:type="spellStart"/>
+      <w:r>
+        <w:t>start_lng</w:t>
+      </w:r>
+      <w:proofErr w:type="spellEnd"/>
+      <w:r>
+        <w:t xml:space="preserve">, </w:t>
+      </w:r>
+      <w:proofErr w:type="spellStart"/>
+      <w:r>
+        <w:t>end_lat</w:t>
+      </w:r>
+      <w:proofErr w:type="spellEnd"/>
+      <w:r>
+        <w:t xml:space="preserve"> и </w:t>
+      </w:r>
+      <w:proofErr w:type="spellStart"/>
+      <w:r>
+        <w:t>end_lng</w:t>
+      </w:r>
+      <w:proofErr w:type="spellEnd"/>
+      <w:r>
+        <w:t xml:space="preserve"> - координаты точек начала и окончания поездки, </w:t>
+      </w:r>
+      <w:r>
+        <w:rPr>
+          <w:i/>
+          <w:iCs/>
+          <w:lang w:val="en-US"/>
+        </w:rPr>
+        <w:t>double</w:t>
+      </w:r>
+    </w:p>
+    <w:p>
+      <w:pPr>
+        <w:pStyle w:val="ad"/>
+        <w:numPr>
+          <w:ilvl w:val="0"/>
+          <w:numId w:val="3"/>
+        </w:numPr>
+        <w:tabs>
+          <w:tab w:val="clear" w:pos="720"/>
+          <w:tab w:val="num" w:pos="851"/>
+        </w:tabs>
+        <w:ind w:left="0" w:firstLine="567"/>
+      </w:pPr>
+      <w:proofErr w:type="spellStart"/>
+      <w:r>
+        <w:t>member_casual</w:t>
+      </w:r>
+      <w:proofErr w:type="spellEnd"/>
+      <w:r>
+        <w:t xml:space="preserve"> - имеет ли пользователь членство компании Cyclistics, </w:t>
+      </w:r>
+      <w:r>
+        <w:rPr>
+          <w:i/>
+          <w:iCs/>
+          <w:lang w:val="en-US"/>
+        </w:rPr>
+        <w:t>string</w:t>
+      </w:r>
+    </w:p>
+    <w:p>
+      <w:pPr>
+        <w:pStyle w:val="ad"/>
+        <w:numPr>
+          <w:ilvl w:val="0"/>
+          <w:numId w:val="3"/>
+        </w:numPr>
+        <w:tabs>
+          <w:tab w:val="clear" w:pos="720"/>
+          <w:tab w:val="num" w:pos="851"/>
+        </w:tabs>
+        <w:ind w:left="0" w:firstLine="567"/>
+      </w:pPr>
+      <w:proofErr w:type="spellStart"/>
+      <w:r>
+        <w:t>duration</w:t>
+      </w:r>
+      <w:proofErr w:type="spellEnd"/>
+      <w:r>
+        <w:t xml:space="preserve"> - длительность поездки</w:t>
+      </w:r>
+      <w:r>
+        <w:rPr>
+          <w:lang w:val="en-US"/>
+        </w:rPr>
+        <w:t xml:space="preserve">, </w:t>
+      </w:r>
+      <w:r>
+        <w:rPr>
+          <w:i/>
+          <w:iCs/>
+          <w:lang w:val="en-US"/>
+        </w:rPr>
+        <w:t>string</w:t>
+      </w:r>
+    </w:p>
+    <w:p>
+      <w:pPr>
+        <w:pStyle w:val="ad"/>
+        <w:numPr>
+          <w:ilvl w:val="0"/>
+          <w:numId w:val="3"/>
+        </w:numPr>
+        <w:tabs>
+          <w:tab w:val="clear" w:pos="720"/>
+          <w:tab w:val="num" w:pos="851"/>
+        </w:tabs>
+        <w:ind w:left="0" w:firstLine="567"/>
+      </w:pPr>
+      <w:proofErr w:type="spellStart"/>
+      <w:r>
+        <w:t>day_of_week</w:t>
+      </w:r>
+      <w:proofErr w:type="spellEnd"/>
+      <w:r>
+        <w:t xml:space="preserve">, </w:t>
+      </w:r>
+      <w:proofErr w:type="spellStart"/>
+      <w:r>
+        <w:t>month</w:t>
+      </w:r>
+      <w:proofErr w:type="spellEnd"/>
+      <w:r>
+        <w:t xml:space="preserve"> - день недели и месяц, когда была совершена поездка, </w:t>
+      </w:r>
+      <w:r>
+        <w:rPr>
+          <w:i/>
+          <w:iCs/>
+          <w:lang w:val="en-US"/>
+        </w:rPr>
+        <w:t>string</w:t>
+      </w:r>
+    </w:p>
+    <w:p>
+      <w:pPr>
+        <w:pStyle w:val="ad"/>
+        <w:numPr>
+          <w:ilvl w:val="0"/>
+          <w:numId w:val="3"/>
+        </w:numPr>
+        <w:tabs>
+          <w:tab w:val="clear" w:pos="720"/>
+          <w:tab w:val="num" w:pos="851"/>
+        </w:tabs>
+        <w:ind w:left="0" w:firstLine="567"/>
+      </w:pPr>
+      <w:proofErr w:type="spellStart"/>
+      <w:r>
+        <w:t>distance</w:t>
+      </w:r>
+      <w:proofErr w:type="spellEnd"/>
+      <w:r>
+        <w:t xml:space="preserve"> - расстояние между начальной и конечной точками, </w:t>
+      </w:r>
+      <w:r>
+        <w:rPr>
+          <w:i/>
+          <w:iCs/>
+          <w:lang w:val="en-US"/>
+        </w:rPr>
+        <w:t>double</w:t>
+      </w:r>
+    </w:p>
+    <w:p/>
+    <w:p>
+      <w:pPr>
+        <w:pStyle w:val="2"/>
+      </w:pPr>
+      <w:r>
+        <w:t>1.2</w:t>
+      </w:r>
+      <w:r>
+        <w:t xml:space="preserve"> Очистка и подготовка датасета</w:t>
+      </w:r>
+    </w:p>
+    <w:p/>
+    <w:p>
+      <w:r>
+        <w:t xml:space="preserve">Очевидно, </w:t>
+      </w:r>
+      <w:r>
+        <w:t>некоторые</w:t>
+      </w:r>
+      <w:r>
+        <w:t xml:space="preserve"> из колонок имеют неподходящий для них тип</w:t>
+      </w:r>
+      <w:r>
+        <w:t xml:space="preserve"> – </w:t>
+      </w:r>
+      <w:r>
+        <w:t xml:space="preserve">даты записаны в виде строк и имеют два различных формата; </w:t>
+      </w:r>
+      <w:r>
+        <w:t>длительность</w:t>
+      </w:r>
+      <w:r>
+        <w:t xml:space="preserve"> указан</w:t>
+      </w:r>
+      <w:r>
+        <w:t>а</w:t>
+      </w:r>
+      <w:r>
+        <w:t xml:space="preserve"> в виде строки в формате “</w:t>
+      </w:r>
+      <w:r>
+        <w:rPr>
+          <w:lang w:val="en-US"/>
+        </w:rPr>
+        <w:t>h</w:t>
+      </w:r>
+      <w:r>
+        <w:t>:</w:t>
+      </w:r>
+      <w:proofErr w:type="gramStart"/>
+      <w:r>
+        <w:rPr>
+          <w:lang w:val="en-US"/>
+        </w:rPr>
+        <w:t>mm</w:t>
+      </w:r>
+      <w:r>
+        <w:t>:</w:t>
+      </w:r>
+      <w:r>
+        <w:rPr>
+          <w:lang w:val="en-US"/>
+        </w:rPr>
+        <w:t>ss</w:t>
+      </w:r>
+      <w:proofErr w:type="gramEnd"/>
+      <w:r>
+        <w:t>”</w:t>
+      </w:r>
+      <w:r>
+        <w:t xml:space="preserve">. </w:t>
+      </w:r>
+    </w:p>
+    <w:p>
+      <w:r>
+        <w:t xml:space="preserve">Для преобразования дат к нужному формату воспользуемся функцией </w:t>
+      </w:r>
+      <w:r>
+        <w:rPr>
+          <w:lang w:val="en-US"/>
+        </w:rPr>
+        <w:t>parse</w:t>
+      </w:r>
+      <w:r>
+        <w:t xml:space="preserve"> модуля </w:t>
+      </w:r>
+      <w:proofErr w:type="spellStart"/>
+      <w:r>
+        <w:rPr>
+          <w:lang w:val="en-US"/>
+        </w:rPr>
+        <w:t>dateutil</w:t>
+      </w:r>
+      <w:proofErr w:type="spellEnd"/>
+      <w:r>
+        <w:t xml:space="preserve">, преобразовав её к </w:t>
+      </w:r>
+      <w:r>
+        <w:rPr>
+          <w:lang w:val="en-US"/>
+        </w:rPr>
+        <w:t>udf</w:t>
+      </w:r>
+      <w:r>
+        <w:t xml:space="preserve">. </w:t>
+      </w:r>
+      <w:r>
+        <w:t>Длительность</w:t>
+      </w:r>
+      <w:r>
+        <w:t xml:space="preserve"> </w:t>
+      </w:r>
+      <w:r>
+        <w:t>поездки</w:t>
+      </w:r>
+      <w:r>
+        <w:t xml:space="preserve"> </w:t>
+      </w:r>
+      <w:r>
+        <w:t>приведём к секундам, реализовав собственную функцию.</w:t>
+      </w:r>
+    </w:p>
+    <w:p>
+      <w:pPr>
+        <w:rPr>
+          <w:lang w:val="en-US"/>
+        </w:rPr>
+      </w:pPr>
+      <w:proofErr w:type="spellStart"/>
+      <w:r>
+        <w:rPr>
+          <w:lang w:val="en-US"/>
+        </w:rPr>
+        <w:t>parse</w:t>
+      </w:r>
+      <w:r>
+        <w:rPr>
+          <w:lang w:val="en-US"/>
+        </w:rPr>
+        <w:t>_</w:t>
+      </w:r>
+      <w:r>
+        <w:rPr>
+          <w:lang w:val="en-US"/>
+        </w:rPr>
+        <w:t>date</w:t>
+      </w:r>
+      <w:r>
+        <w:rPr>
+          <w:lang w:val="en-US"/>
+        </w:rPr>
+        <w:t>_</w:t>
+      </w:r>
+      <w:r>
+        <w:rPr>
+          <w:lang w:val="en-US"/>
+        </w:rPr>
+        <w:t>udf</w:t>
+      </w:r>
+      <w:proofErr w:type="spellEnd"/>
+      <w:r>
+        <w:rPr>
+          <w:lang w:val="en-US"/>
+        </w:rPr>
+        <w:t xml:space="preserve"> = </w:t>
+      </w:r>
+      <w:proofErr w:type="gramStart"/>
+      <w:r>
+        <w:rPr>
+          <w:lang w:val="en-US"/>
+        </w:rPr>
+        <w:t>udf</w:t>
+      </w:r>
+      <w:r>
+        <w:rPr>
+          <w:lang w:val="en-US"/>
+        </w:rPr>
+        <w:t>(</w:t>
+      </w:r>
+      <w:proofErr w:type="gramEnd"/>
+      <w:r>
+        <w:rPr>
+          <w:lang w:val="en-US"/>
+        </w:rPr>
+        <w:t>parse</w:t>
+      </w:r>
+      <w:r>
+        <w:rPr>
+          <w:lang w:val="en-US"/>
+        </w:rPr>
+        <w:t xml:space="preserve">, </w:t>
+      </w:r>
+      <w:proofErr w:type="spellStart"/>
+      <w:r>
+        <w:rPr>
+          <w:lang w:val="en-US"/>
+        </w:rPr>
+        <w:t>returnType</w:t>
+      </w:r>
+      <w:proofErr w:type="spellEnd"/>
+      <w:r>
+        <w:rPr>
+          <w:lang w:val="en-US"/>
+        </w:rPr>
+        <w:t>=</w:t>
+      </w:r>
+      <w:proofErr w:type="spellStart"/>
+      <w:r>
+        <w:rPr>
+          <w:lang w:val="en-US"/>
+        </w:rPr>
+        <w:t>TimestampType</w:t>
+      </w:r>
+      <w:proofErr w:type="spellEnd"/>
+      <w:r>
+        <w:rPr>
+          <w:lang w:val="en-US"/>
+        </w:rPr>
+        <w:t>())</w:t>
+      </w:r>
+    </w:p>
+    <w:p>
+      <w:pPr>
+        <w:rPr>
+          <w:lang w:val="en-US"/>
+        </w:rPr>
+      </w:pPr>
+      <w:r>
+        <w:rPr>
+          <w:lang w:val="en-US"/>
+        </w:rPr>
+        <w:t>@udf(returnType=</w:t>
+      </w:r>
+      <w:proofErr w:type="gramStart"/>
+      <w:r>
+        <w:rPr>
+          <w:lang w:val="en-US"/>
+        </w:rPr>
+        <w:t>IntegerType(</w:t>
+      </w:r>
+      <w:proofErr w:type="gramEnd"/>
+      <w:r>
+        <w:rPr>
+          <w:lang w:val="en-US"/>
+        </w:rPr>
+        <w:t>))</w:t>
+      </w:r>
+    </w:p>
+    <w:p>
+      <w:pPr>
+        <w:rPr>
+          <w:lang w:val="en-US"/>
+        </w:rPr>
+      </w:pPr>
+      <w:r>
+        <w:rPr>
+          <w:lang w:val="en-US"/>
+        </w:rPr>
+        <w:t xml:space="preserve">def </w:t>
+      </w:r>
+      <w:proofErr w:type="spellStart"/>
+      <w:r>
+        <w:rPr>
+          <w:lang w:val="en-US"/>
+        </w:rPr>
+        <w:t>get_total_seconds</w:t>
+      </w:r>
+      <w:proofErr w:type="spellEnd"/>
+      <w:r>
+        <w:rPr>
+          <w:lang w:val="en-US"/>
+        </w:rPr>
+        <w:t>(time):</w:t>
+      </w:r>
+    </w:p>
+    <w:p>
+      <w:pPr>
+        <w:rPr>
+          <w:lang w:val="en-US"/>
+        </w:rPr>
+      </w:pPr>
+      <w:r>
+        <w:rPr>
+          <w:lang w:val="en-US"/>
+        </w:rPr>
+        <w:t xml:space="preserve">    h, m, s = </w:t>
+      </w:r>
+      <w:proofErr w:type="spellStart"/>
+      <w:proofErr w:type="gramStart"/>
+      <w:r>
+        <w:rPr>
+          <w:lang w:val="en-US"/>
+        </w:rPr>
+        <w:t>time.split</w:t>
+      </w:r>
+      <w:proofErr w:type="spellEnd"/>
+      <w:proofErr w:type="gramEnd"/>
+      <w:r>
+        <w:rPr>
+          <w:lang w:val="en-US"/>
+        </w:rPr>
+        <w:t>(':')</w:t>
+      </w:r>
+    </w:p>
+    <w:p>
+      <w:pPr>
+        <w:rPr>
+          <w:lang w:val="en-US"/>
+        </w:rPr>
+      </w:pPr>
+      <w:r>
+        <w:rPr>
+          <w:lang w:val="en-US"/>
+        </w:rPr>
+        <w:t xml:space="preserve">    return int(h) * 3600 + int(m) * 60 + int(s)</w:t>
+      </w:r>
+    </w:p>
+    <w:p>
+      <w:r>
+        <w:t>Посмотрим на описательные характеристики датасета</w:t>
+      </w:r>
+      <w:r>
+        <w:t xml:space="preserve"> (рисунки 3 и 4).</w:t>
       </w:r>
     </w:p>
     <w:p>
@@ -1166,11 +1223,12 @@
         <w:pStyle w:val="a7"/>
       </w:pPr>
       <w:r>
+        <w:lastRenderedPageBreak/>
         <w:drawing>
-          <wp:inline distT="0" distB="0" distL="0" distR="0" wp14:anchorId="0C2F2711" wp14:editId="1EFF0CEB">
-            <wp:extent cx="5940425" cy="3229610"/>
-            <wp:effectExtent l="0" t="0" r="3175" b="8890"/>
-            <wp:docPr id="5" name="Рисунок 5"/>
+          <wp:inline distT="0" distB="0" distL="0" distR="0" wp14:anchorId="24EE1350" wp14:editId="6BD1980A">
+            <wp:extent cx="5940425" cy="1297305"/>
+            <wp:effectExtent l="0" t="0" r="3175" b="0"/>
+            <wp:docPr id="3" name="Рисунок 3"/>
             <wp:cNvGraphicFramePr>
               <a:graphicFrameLocks xmlns:a="http://schemas.openxmlformats.org/drawingml/2006/main" noChangeAspect="1"/>
             </wp:cNvGraphicFramePr>
@@ -1190,7 +1248,7 @@
                   <pic:spPr>
                     <a:xfrm>
                       <a:off x="0" y="0"/>
-                      <a:ext cx="5940425" cy="3229610"/>
+                      <a:ext cx="5940425" cy="1297305"/>
                     </a:xfrm>
                     <a:prstGeom prst="rect">
                       <a:avLst/>
@@ -1211,76 +1269,49 @@
         <w:t xml:space="preserve">Рисунок </w:t>
       </w:r>
       <w:r>
+        <w:rPr>
+          <w:lang w:val="en-US"/>
+        </w:rPr>
         <w:fldChar w:fldCharType="begin"/>
       </w:r>
       <w:r>
-        <w:instrText xml:space="preserve"> </w:instrText>
-      </w:r>
-      <w:r>
-        <w:rPr>
-          <w:lang w:val="en-US"/>
-        </w:rPr>
-        <w:instrText>SEQ</w:instrText>
-      </w:r>
-      <w:r>
-        <w:instrText xml:space="preserve"> </w:instrText>
-      </w:r>
-      <w:r>
-        <w:rPr>
-          <w:lang w:val="en-US"/>
-        </w:rPr>
-        <w:instrText>img</w:instrText>
-      </w:r>
-      <w:r>
-        <w:instrText xml:space="preserve"> </w:instrText>
-      </w:r>
-      <w:r>
+        <w:rPr>
+          <w:lang w:val="en-US"/>
+        </w:rPr>
+        <w:instrText xml:space="preserve"> SEQ img </w:instrText>
+      </w:r>
+      <w:r>
+        <w:rPr>
+          <w:lang w:val="en-US"/>
+        </w:rPr>
         <w:fldChar w:fldCharType="separate"/>
       </w:r>
       <w:r>
-        <w:t>5</w:t>
-      </w:r>
-      <w:r>
+        <w:rPr>
+          <w:lang w:val="en-US"/>
+        </w:rPr>
+        <w:t>3</w:t>
+      </w:r>
+      <w:r>
+        <w:rPr>
+          <w:lang w:val="en-US"/>
+        </w:rPr>
         <w:fldChar w:fldCharType="end"/>
       </w:r>
       <w:r>
+        <w:rPr>
+          <w:lang w:val="en-US"/>
+        </w:rPr>
+        <w:t xml:space="preserve"> –</w:t>
+      </w:r>
+      <w:r>
+        <w:rPr>
+          <w:lang w:val="en-US"/>
+        </w:rPr>
         <w:t xml:space="preserve"> </w:t>
       </w:r>
       <w:r>
-        <w:t>–</w:t>
-      </w:r>
-      <w:r>
-        <w:t xml:space="preserve"> Поездки без точки назначения</w:t>
-      </w:r>
-    </w:p>
-    <w:p>
-      <w:r>
-        <w:lastRenderedPageBreak/>
-        <w:t>Удалим такие строки при помощи</w:t>
-      </w:r>
-      <w:r>
-        <w:t xml:space="preserve"> функции</w:t>
-      </w:r>
-      <w:r>
-        <w:t xml:space="preserve"> </w:t>
-      </w:r>
-      <w:r>
-        <w:rPr>
-          <w:lang w:val="en-US"/>
-        </w:rPr>
-        <w:t>dropna</w:t>
-      </w:r>
-      <w:r>
-        <w:t>(),</w:t>
-      </w:r>
-      <w:r>
-        <w:t xml:space="preserve"> а также применим ранее объявленные функции для приведения времени и даты к правильным форматам</w:t>
-      </w:r>
-      <w:r>
-        <w:t xml:space="preserve"> (рисунок 6)</w:t>
-      </w:r>
-      <w:r>
-        <w:t>.</w:t>
+        <w:t>Описательные характеристики (начало)</w:t>
       </w:r>
     </w:p>
     <w:p>
@@ -1289,10 +1320,10 @@
       </w:pPr>
       <w:r>
         <w:drawing>
-          <wp:inline distT="0" distB="0" distL="0" distR="0" wp14:anchorId="0F04CE32" wp14:editId="3C4552E0">
-            <wp:extent cx="5940425" cy="1259840"/>
+          <wp:inline distT="0" distB="0" distL="0" distR="0" wp14:anchorId="6008FD70" wp14:editId="71158CD9">
+            <wp:extent cx="5940425" cy="1258570"/>
             <wp:effectExtent l="0" t="0" r="3175" b="0"/>
-            <wp:docPr id="13" name="Рисунок 13"/>
+            <wp:docPr id="4" name="Рисунок 4"/>
             <wp:cNvGraphicFramePr>
               <a:graphicFrameLocks xmlns:a="http://schemas.openxmlformats.org/drawingml/2006/main" noChangeAspect="1"/>
             </wp:cNvGraphicFramePr>
@@ -1312,7 +1343,7 @@
                   <pic:spPr>
                     <a:xfrm>
                       <a:off x="0" y="0"/>
-                      <a:ext cx="5940425" cy="1259840"/>
+                      <a:ext cx="5940425" cy="1258570"/>
                     </a:xfrm>
                     <a:prstGeom prst="rect">
                       <a:avLst/>
@@ -1333,6 +1364,9 @@
         <w:t xml:space="preserve">Рисунок </w:t>
       </w:r>
       <w:r>
+        <w:rPr>
+          <w:lang w:val="en-US"/>
+        </w:rPr>
         <w:fldChar w:fldCharType="begin"/>
       </w:r>
       <w:r>
@@ -1357,41 +1391,37 @@
         <w:instrText xml:space="preserve"> </w:instrText>
       </w:r>
       <w:r>
+        <w:rPr>
+          <w:lang w:val="en-US"/>
+        </w:rPr>
         <w:fldChar w:fldCharType="separate"/>
       </w:r>
       <w:r>
-        <w:rPr>
-          <w:lang w:val="en-US"/>
-        </w:rPr>
-        <w:t>6</w:t>
-      </w:r>
-      <w:r>
+        <w:t>4</w:t>
+      </w:r>
+      <w:r>
+        <w:rPr>
+          <w:lang w:val="en-US"/>
+        </w:rPr>
         <w:fldChar w:fldCharType="end"/>
       </w:r>
       <w:r>
         <w:t xml:space="preserve"> –</w:t>
       </w:r>
       <w:r>
-        <w:t xml:space="preserve"> Новые храктеристики</w:t>
-      </w:r>
-    </w:p>
-    <w:p>
-      <w:r>
-        <w:t>М</w:t>
-      </w:r>
-      <w:r>
-        <w:t>ожно заметить, что минимальное значение длительности поездки – отрицательное. Отфильтруем поездки с нулевой или отрицательной длительностью</w:t>
-      </w:r>
-    </w:p>
-    <w:p>
-      <w:r>
-        <w:t>Максимальное значение уменьшилось, но оно всё ещё превышает 1 тыс. км</w:t>
-      </w:r>
-      <w:r>
-        <w:t xml:space="preserve"> (рисунок 7)</w:t>
-      </w:r>
-      <w:r>
-        <w:t>. Определим строки с таким значением.</w:t>
+        <w:t xml:space="preserve"> Описательные характеристики (продолжение)</w:t>
+      </w:r>
+    </w:p>
+    <w:p/>
+    <w:p>
+      <w:r>
+        <w:t xml:space="preserve">Можно заметить нереалистичные значения некоторых характеристик – например, расстояние более чем 9 тыс. км. Как видно из </w:t>
+      </w:r>
+      <w:r>
+        <w:t>рисунка 5</w:t>
+      </w:r>
+      <w:r>
+        <w:t>, у таких поездок не указана точка назначения.</w:t>
       </w:r>
     </w:p>
     <w:p>
@@ -1400,10 +1430,10 @@
       </w:pPr>
       <w:r>
         <w:drawing>
-          <wp:inline distT="0" distB="0" distL="0" distR="0" wp14:anchorId="179B725F" wp14:editId="5AEFC114">
-            <wp:extent cx="5940425" cy="729615"/>
-            <wp:effectExtent l="0" t="0" r="3175" b="0"/>
-            <wp:docPr id="7" name="Рисунок 7"/>
+          <wp:inline distT="0" distB="0" distL="0" distR="0" wp14:anchorId="0C2F2711" wp14:editId="1EFF0CEB">
+            <wp:extent cx="5940425" cy="3229610"/>
+            <wp:effectExtent l="0" t="0" r="3175" b="8890"/>
+            <wp:docPr id="5" name="Рисунок 5"/>
             <wp:cNvGraphicFramePr>
               <a:graphicFrameLocks xmlns:a="http://schemas.openxmlformats.org/drawingml/2006/main" noChangeAspect="1"/>
             </wp:cNvGraphicFramePr>
@@ -1423,6 +1453,245 @@
                   <pic:spPr>
                     <a:xfrm>
                       <a:off x="0" y="0"/>
+                      <a:ext cx="5940425" cy="3229610"/>
+                    </a:xfrm>
+                    <a:prstGeom prst="rect">
+                      <a:avLst/>
+                    </a:prstGeom>
+                  </pic:spPr>
+                </pic:pic>
+              </a:graphicData>
+            </a:graphic>
+          </wp:inline>
+        </w:drawing>
+      </w:r>
+    </w:p>
+    <w:p>
+      <w:pPr>
+        <w:pStyle w:val="a8"/>
+      </w:pPr>
+      <w:r>
+        <w:t xml:space="preserve">Рисунок </w:t>
+      </w:r>
+      <w:r>
+        <w:fldChar w:fldCharType="begin"/>
+      </w:r>
+      <w:r>
+        <w:instrText xml:space="preserve"> </w:instrText>
+      </w:r>
+      <w:r>
+        <w:rPr>
+          <w:lang w:val="en-US"/>
+        </w:rPr>
+        <w:instrText>SEQ</w:instrText>
+      </w:r>
+      <w:r>
+        <w:instrText xml:space="preserve"> </w:instrText>
+      </w:r>
+      <w:r>
+        <w:rPr>
+          <w:lang w:val="en-US"/>
+        </w:rPr>
+        <w:instrText>img</w:instrText>
+      </w:r>
+      <w:r>
+        <w:instrText xml:space="preserve"> </w:instrText>
+      </w:r>
+      <w:r>
+        <w:fldChar w:fldCharType="separate"/>
+      </w:r>
+      <w:r>
+        <w:t>5</w:t>
+      </w:r>
+      <w:r>
+        <w:fldChar w:fldCharType="end"/>
+      </w:r>
+      <w:r>
+        <w:t xml:space="preserve"> </w:t>
+      </w:r>
+      <w:r>
+        <w:t>–</w:t>
+      </w:r>
+      <w:r>
+        <w:t xml:space="preserve"> Поездки без точки назначения</w:t>
+      </w:r>
+    </w:p>
+    <w:p/>
+    <w:p>
+      <w:r>
+        <w:t>Удалим такие строки при помощи</w:t>
+      </w:r>
+      <w:r>
+        <w:t xml:space="preserve"> функции</w:t>
+      </w:r>
+      <w:r>
+        <w:t xml:space="preserve"> </w:t>
+      </w:r>
+      <w:proofErr w:type="spellStart"/>
+      <w:proofErr w:type="gramStart"/>
+      <w:r>
+        <w:rPr>
+          <w:lang w:val="en-US"/>
+        </w:rPr>
+        <w:t>dropna</w:t>
+      </w:r>
+      <w:proofErr w:type="spellEnd"/>
+      <w:r>
+        <w:t>(</w:t>
+      </w:r>
+      <w:proofErr w:type="gramEnd"/>
+      <w:r>
+        <w:t>),</w:t>
+      </w:r>
+      <w:r>
+        <w:t xml:space="preserve"> а также применим ранее объявленные функции для приведения времени и даты к правильным форматам</w:t>
+      </w:r>
+      <w:r>
+        <w:t xml:space="preserve"> (рисунок 6)</w:t>
+      </w:r>
+      <w:r>
+        <w:t>.</w:t>
+      </w:r>
+    </w:p>
+    <w:p>
+      <w:pPr>
+        <w:pStyle w:val="a7"/>
+      </w:pPr>
+      <w:r>
+        <w:lastRenderedPageBreak/>
+        <w:drawing>
+          <wp:inline distT="0" distB="0" distL="0" distR="0" wp14:anchorId="0F04CE32" wp14:editId="3C4552E0">
+            <wp:extent cx="5940425" cy="1259840"/>
+            <wp:effectExtent l="0" t="0" r="3175" b="0"/>
+            <wp:docPr id="13" name="Рисунок 13"/>
+            <wp:cNvGraphicFramePr>
+              <a:graphicFrameLocks xmlns:a="http://schemas.openxmlformats.org/drawingml/2006/main" noChangeAspect="1"/>
+            </wp:cNvGraphicFramePr>
+            <a:graphic xmlns:a="http://schemas.openxmlformats.org/drawingml/2006/main">
+              <a:graphicData uri="http://schemas.openxmlformats.org/drawingml/2006/picture">
+                <pic:pic xmlns:pic="http://schemas.openxmlformats.org/drawingml/2006/picture">
+                  <pic:nvPicPr>
+                    <pic:cNvPr id="1" name=""/>
+                    <pic:cNvPicPr/>
+                  </pic:nvPicPr>
+                  <pic:blipFill>
+                    <a:blip r:embed="rId13"/>
+                    <a:stretch>
+                      <a:fillRect/>
+                    </a:stretch>
+                  </pic:blipFill>
+                  <pic:spPr>
+                    <a:xfrm>
+                      <a:off x="0" y="0"/>
+                      <a:ext cx="5940425" cy="1259840"/>
+                    </a:xfrm>
+                    <a:prstGeom prst="rect">
+                      <a:avLst/>
+                    </a:prstGeom>
+                  </pic:spPr>
+                </pic:pic>
+              </a:graphicData>
+            </a:graphic>
+          </wp:inline>
+        </w:drawing>
+      </w:r>
+    </w:p>
+    <w:p>
+      <w:pPr>
+        <w:pStyle w:val="a8"/>
+      </w:pPr>
+      <w:r>
+        <w:t xml:space="preserve">Рисунок </w:t>
+      </w:r>
+      <w:r>
+        <w:fldChar w:fldCharType="begin"/>
+      </w:r>
+      <w:r>
+        <w:instrText xml:space="preserve"> </w:instrText>
+      </w:r>
+      <w:r>
+        <w:rPr>
+          <w:lang w:val="en-US"/>
+        </w:rPr>
+        <w:instrText>SEQ</w:instrText>
+      </w:r>
+      <w:r>
+        <w:instrText xml:space="preserve"> </w:instrText>
+      </w:r>
+      <w:r>
+        <w:rPr>
+          <w:lang w:val="en-US"/>
+        </w:rPr>
+        <w:instrText>img</w:instrText>
+      </w:r>
+      <w:r>
+        <w:instrText xml:space="preserve"> </w:instrText>
+      </w:r>
+      <w:r>
+        <w:fldChar w:fldCharType="separate"/>
+      </w:r>
+      <w:r>
+        <w:t>6</w:t>
+      </w:r>
+      <w:r>
+        <w:fldChar w:fldCharType="end"/>
+      </w:r>
+      <w:r>
+        <w:t xml:space="preserve"> –</w:t>
+      </w:r>
+      <w:r>
+        <w:t xml:space="preserve"> Новые храктеристики</w:t>
+      </w:r>
+    </w:p>
+    <w:p/>
+    <w:p>
+      <w:r>
+        <w:t>М</w:t>
+      </w:r>
+      <w:r>
+        <w:t>ожно заметить, что минимальное значение длительности поездки – отрицательное. Отфильтруем поездки с нулевой или отрицательной длительностью</w:t>
+      </w:r>
+    </w:p>
+    <w:p>
+      <w:r>
+        <w:t>Максимальное значение уменьшилось, но оно всё ещё превышает 1 тыс. км</w:t>
+      </w:r>
+      <w:r>
+        <w:t xml:space="preserve"> (рисунок 7)</w:t>
+      </w:r>
+      <w:r>
+        <w:t>. Определим строки с таким значением.</w:t>
+      </w:r>
+    </w:p>
+    <w:p>
+      <w:pPr>
+        <w:pStyle w:val="a7"/>
+      </w:pPr>
+      <w:r>
+        <w:drawing>
+          <wp:inline distT="0" distB="0" distL="0" distR="0" wp14:anchorId="179B725F" wp14:editId="5AEFC114">
+            <wp:extent cx="5940425" cy="729615"/>
+            <wp:effectExtent l="0" t="0" r="3175" b="0"/>
+            <wp:docPr id="7" name="Рисунок 7"/>
+            <wp:cNvGraphicFramePr>
+              <a:graphicFrameLocks xmlns:a="http://schemas.openxmlformats.org/drawingml/2006/main" noChangeAspect="1"/>
+            </wp:cNvGraphicFramePr>
+            <a:graphic xmlns:a="http://schemas.openxmlformats.org/drawingml/2006/main">
+              <a:graphicData uri="http://schemas.openxmlformats.org/drawingml/2006/picture">
+                <pic:pic xmlns:pic="http://schemas.openxmlformats.org/drawingml/2006/picture">
+                  <pic:nvPicPr>
+                    <pic:cNvPr id="1" name=""/>
+                    <pic:cNvPicPr/>
+                  </pic:nvPicPr>
+                  <pic:blipFill>
+                    <a:blip r:embed="rId14"/>
+                    <a:stretch>
+                      <a:fillRect/>
+                    </a:stretch>
+                  </pic:blipFill>
+                  <pic:spPr>
+                    <a:xfrm>
+                      <a:off x="0" y="0"/>
                       <a:ext cx="5940425" cy="729615"/>
                     </a:xfrm>
                     <a:prstGeom prst="rect">
@@ -1477,9 +1746,6 @@
         <w:fldChar w:fldCharType="separate"/>
       </w:r>
       <w:r>
-        <w:rPr>
-          <w:lang w:val="en-US"/>
-        </w:rPr>
         <w:t>7</w:t>
       </w:r>
       <w:r>
@@ -1492,6 +1758,7 @@
         <w:t xml:space="preserve"> – Обнаруженный выброс по дистанции</w:t>
       </w:r>
     </w:p>
+    <w:p/>
     <w:p>
       <w:r>
         <w:t xml:space="preserve">Судя по координатам, этот человек доехал от Монреаля до Чикаго, причём сделал это всего за 2.5 минуты. Вероятно, это тестовые данные, которые остались в базе данных компании (об этом также говорит </w:t>
@@ -1671,7 +1938,7 @@
                     <pic:cNvPicPr/>
                   </pic:nvPicPr>
                   <pic:blipFill>
-                    <a:blip r:embed="rId13"/>
+                    <a:blip r:embed="rId15"/>
                     <a:stretch>
                       <a:fillRect/>
                     </a:stretch>
@@ -1733,9 +2000,6 @@
         <w:fldChar w:fldCharType="separate"/>
       </w:r>
       <w:r>
-        <w:rPr>
-          <w:lang w:val="en-US"/>
-        </w:rPr>
         <w:t>8</w:t>
       </w:r>
       <w:r>
@@ -1757,6 +2021,7 @@
         <w:t>Результат удаления выбросов</w:t>
       </w:r>
     </w:p>
+    <w:p/>
     <w:p>
       <w:r>
         <w:t>Некоторые поездки</w:t>
@@ -1766,6 +2031,11 @@
       </w:r>
     </w:p>
     <w:p>
+      <w:pPr>
+        <w:rPr>
+          <w:lang w:val="en-US"/>
+        </w:rPr>
+      </w:pPr>
       <w:r>
         <w:rPr>
           <w:lang w:val="en-US"/>
@@ -1773,8 +2043,12 @@
         <w:t>df</w:t>
       </w:r>
       <w:r>
+        <w:rPr>
+          <w:lang w:val="en-US"/>
+        </w:rPr>
         <w:t xml:space="preserve"> = </w:t>
       </w:r>
+      <w:proofErr w:type="gramStart"/>
       <w:r>
         <w:rPr>
           <w:lang w:val="en-US"/>
@@ -1782,6 +2056,9 @@
         <w:t>df</w:t>
       </w:r>
       <w:r>
+        <w:rPr>
+          <w:lang w:val="en-US"/>
+        </w:rPr>
         <w:t>.</w:t>
       </w:r>
       <w:r>
@@ -1790,9 +2067,14 @@
         </w:rPr>
         <w:t>withColumn</w:t>
       </w:r>
-      <w:r>
+      <w:proofErr w:type="gramEnd"/>
+      <w:r>
+        <w:rPr>
+          <w:lang w:val="en-US"/>
+        </w:rPr>
         <w:t>('</w:t>
       </w:r>
+      <w:proofErr w:type="spellStart"/>
       <w:r>
         <w:rPr>
           <w:lang w:val="en-US"/>
@@ -1800,6 +2082,9 @@
         <w:t>round</w:t>
       </w:r>
       <w:r>
+        <w:rPr>
+          <w:lang w:val="en-US"/>
+        </w:rPr>
         <w:t>_</w:t>
       </w:r>
       <w:r>
@@ -1808,7 +2093,11 @@
         </w:rPr>
         <w:t>trip</w:t>
       </w:r>
-      <w:r>
+      <w:proofErr w:type="spellEnd"/>
+      <w:r>
+        <w:rPr>
+          <w:lang w:val="en-US"/>
+        </w:rPr>
         <w:t xml:space="preserve">', </w:t>
       </w:r>
       <w:r>
@@ -1818,8 +2107,12 @@
         <w:t>when</w:t>
       </w:r>
       <w:r>
+        <w:rPr>
+          <w:lang w:val="en-US"/>
+        </w:rPr>
         <w:t>(</w:t>
       </w:r>
+      <w:proofErr w:type="spellStart"/>
       <w:r>
         <w:rPr>
           <w:lang w:val="en-US"/>
@@ -1827,6 +2120,9 @@
         <w:t>df</w:t>
       </w:r>
       <w:r>
+        <w:rPr>
+          <w:lang w:val="en-US"/>
+        </w:rPr>
         <w:t>.</w:t>
       </w:r>
       <w:r>
@@ -1835,7 +2131,11 @@
         </w:rPr>
         <w:t>distance</w:t>
       </w:r>
-      <w:r>
+      <w:proofErr w:type="spellEnd"/>
+      <w:r>
+        <w:rPr>
+          <w:lang w:val="en-US"/>
+        </w:rPr>
         <w:t xml:space="preserve"> == 0.0, 1).</w:t>
       </w:r>
       <w:r>
@@ -1845,6 +2145,9 @@
         <w:t>otherwise</w:t>
       </w:r>
       <w:r>
+        <w:rPr>
+          <w:lang w:val="en-US"/>
+        </w:rPr>
         <w:t>(0))</w:t>
       </w:r>
     </w:p>
@@ -1891,7 +2194,6 @@
     </w:p>
     <w:p>
       <w:pPr>
-        <w:spacing w:after="0"/>
         <w:rPr>
           <w:lang w:val="en-US"/>
         </w:rPr>
@@ -1905,58 +2207,322 @@
     </w:p>
     <w:p>
       <w:pPr>
-        <w:spacing w:after="0"/>
-        <w:rPr>
-          <w:lang w:val="en-US"/>
-        </w:rPr>
-      </w:pPr>
-      <w:r>
-        <w:rPr>
-          <w:lang w:val="en-US"/>
-        </w:rPr>
-        <w:t xml:space="preserve">    df.withColumn('electric_bike', when(df.bike_type == 'electric_bike', 1).otherwise(0))</w:t>
-      </w:r>
-    </w:p>
-    <w:p>
-      <w:pPr>
-        <w:spacing w:after="0"/>
-        <w:rPr>
-          <w:lang w:val="en-US"/>
-        </w:rPr>
-      </w:pPr>
-      <w:r>
-        <w:rPr>
-          <w:lang w:val="en-US"/>
-        </w:rPr>
-        <w:t xml:space="preserve">      .withColumn('docked_bike', when(df.bike_type == 'docked_bike', 1).otherwise(0))</w:t>
-      </w:r>
-    </w:p>
-    <w:p>
-      <w:pPr>
-        <w:spacing w:after="0"/>
-        <w:rPr>
-          <w:lang w:val="en-US"/>
-        </w:rPr>
-      </w:pPr>
-      <w:r>
-        <w:rPr>
-          <w:lang w:val="en-US"/>
-        </w:rPr>
-        <w:t xml:space="preserve">      .withColumn('member', when(df.member_casual == 'member', 1).otherwise(0))</w:t>
-      </w:r>
-    </w:p>
-    <w:p>
-      <w:pPr>
-        <w:spacing w:after="0"/>
-        <w:rPr>
-          <w:lang w:val="en-US"/>
-        </w:rPr>
-      </w:pPr>
-      <w:r>
-        <w:rPr>
-          <w:lang w:val="en-US"/>
-        </w:rPr>
-        <w:t xml:space="preserve">      .drop('bike_type', 'member_casual', 'ride_id', 'start_station_name', 'start_station_id', 'end_station_name', 'end_station_id')</w:t>
+        <w:rPr>
+          <w:lang w:val="en-US"/>
+        </w:rPr>
+      </w:pPr>
+      <w:r>
+        <w:rPr>
+          <w:lang w:val="en-US"/>
+        </w:rPr>
+        <w:t xml:space="preserve">    </w:t>
+      </w:r>
+      <w:proofErr w:type="gramStart"/>
+      <w:r>
+        <w:rPr>
+          <w:lang w:val="en-US"/>
+        </w:rPr>
+        <w:t>df.withColumn</w:t>
+      </w:r>
+      <w:proofErr w:type="gramEnd"/>
+      <w:r>
+        <w:rPr>
+          <w:lang w:val="en-US"/>
+        </w:rPr>
+        <w:t>('</w:t>
+      </w:r>
+      <w:proofErr w:type="spellStart"/>
+      <w:r>
+        <w:rPr>
+          <w:lang w:val="en-US"/>
+        </w:rPr>
+        <w:t>electric_bike</w:t>
+      </w:r>
+      <w:proofErr w:type="spellEnd"/>
+      <w:r>
+        <w:rPr>
+          <w:lang w:val="en-US"/>
+        </w:rPr>
+        <w:t>', when(</w:t>
+      </w:r>
+      <w:proofErr w:type="spellStart"/>
+      <w:r>
+        <w:rPr>
+          <w:lang w:val="en-US"/>
+        </w:rPr>
+        <w:t>df.bike_type</w:t>
+      </w:r>
+      <w:proofErr w:type="spellEnd"/>
+      <w:r>
+        <w:rPr>
+          <w:lang w:val="en-US"/>
+        </w:rPr>
+        <w:t xml:space="preserve"> == '</w:t>
+      </w:r>
+      <w:proofErr w:type="spellStart"/>
+      <w:r>
+        <w:rPr>
+          <w:lang w:val="en-US"/>
+        </w:rPr>
+        <w:t>electric_bike</w:t>
+      </w:r>
+      <w:proofErr w:type="spellEnd"/>
+      <w:r>
+        <w:rPr>
+          <w:lang w:val="en-US"/>
+        </w:rPr>
+        <w:t>', 1).otherwise(0))</w:t>
+      </w:r>
+    </w:p>
+    <w:p>
+      <w:pPr>
+        <w:rPr>
+          <w:lang w:val="en-US"/>
+        </w:rPr>
+      </w:pPr>
+      <w:r>
+        <w:rPr>
+          <w:lang w:val="en-US"/>
+        </w:rPr>
+        <w:t xml:space="preserve">      </w:t>
+      </w:r>
+      <w:proofErr w:type="gramStart"/>
+      <w:r>
+        <w:rPr>
+          <w:lang w:val="en-US"/>
+        </w:rPr>
+        <w:t>.</w:t>
+      </w:r>
+      <w:proofErr w:type="spellStart"/>
+      <w:r>
+        <w:rPr>
+          <w:lang w:val="en-US"/>
+        </w:rPr>
+        <w:t>withColumn</w:t>
+      </w:r>
+      <w:proofErr w:type="spellEnd"/>
+      <w:proofErr w:type="gramEnd"/>
+      <w:r>
+        <w:rPr>
+          <w:lang w:val="en-US"/>
+        </w:rPr>
+        <w:t>('</w:t>
+      </w:r>
+      <w:proofErr w:type="spellStart"/>
+      <w:r>
+        <w:rPr>
+          <w:lang w:val="en-US"/>
+        </w:rPr>
+        <w:t>docked_bike</w:t>
+      </w:r>
+      <w:proofErr w:type="spellEnd"/>
+      <w:r>
+        <w:rPr>
+          <w:lang w:val="en-US"/>
+        </w:rPr>
+        <w:t>', when(</w:t>
+      </w:r>
+      <w:proofErr w:type="spellStart"/>
+      <w:r>
+        <w:rPr>
+          <w:lang w:val="en-US"/>
+        </w:rPr>
+        <w:t>df.bike_type</w:t>
+      </w:r>
+      <w:proofErr w:type="spellEnd"/>
+      <w:r>
+        <w:rPr>
+          <w:lang w:val="en-US"/>
+        </w:rPr>
+        <w:t xml:space="preserve"> == '</w:t>
+      </w:r>
+      <w:proofErr w:type="spellStart"/>
+      <w:r>
+        <w:rPr>
+          <w:lang w:val="en-US"/>
+        </w:rPr>
+        <w:t>docked_bike</w:t>
+      </w:r>
+      <w:proofErr w:type="spellEnd"/>
+      <w:r>
+        <w:rPr>
+          <w:lang w:val="en-US"/>
+        </w:rPr>
+        <w:t>', 1).otherwise(0))</w:t>
+      </w:r>
+    </w:p>
+    <w:p>
+      <w:pPr>
+        <w:rPr>
+          <w:lang w:val="en-US"/>
+        </w:rPr>
+      </w:pPr>
+      <w:r>
+        <w:rPr>
+          <w:lang w:val="en-US"/>
+        </w:rPr>
+        <w:t xml:space="preserve">      </w:t>
+      </w:r>
+      <w:proofErr w:type="gramStart"/>
+      <w:r>
+        <w:rPr>
+          <w:lang w:val="en-US"/>
+        </w:rPr>
+        <w:t>.</w:t>
+      </w:r>
+      <w:proofErr w:type="spellStart"/>
+      <w:r>
+        <w:rPr>
+          <w:lang w:val="en-US"/>
+        </w:rPr>
+        <w:t>withColumn</w:t>
+      </w:r>
+      <w:proofErr w:type="spellEnd"/>
+      <w:proofErr w:type="gramEnd"/>
+      <w:r>
+        <w:rPr>
+          <w:lang w:val="en-US"/>
+        </w:rPr>
+        <w:t>('member', when(</w:t>
+      </w:r>
+      <w:proofErr w:type="spellStart"/>
+      <w:r>
+        <w:rPr>
+          <w:lang w:val="en-US"/>
+        </w:rPr>
+        <w:t>df.member_casual</w:t>
+      </w:r>
+      <w:proofErr w:type="spellEnd"/>
+      <w:r>
+        <w:rPr>
+          <w:lang w:val="en-US"/>
+        </w:rPr>
+        <w:t xml:space="preserve"> == 'member', 1).otherwise(0))</w:t>
+      </w:r>
+    </w:p>
+    <w:p>
+      <w:pPr>
+        <w:rPr>
+          <w:lang w:val="en-US"/>
+        </w:rPr>
+      </w:pPr>
+      <w:r>
+        <w:rPr>
+          <w:lang w:val="en-US"/>
+        </w:rPr>
+        <w:t xml:space="preserve">      </w:t>
+      </w:r>
+      <w:proofErr w:type="gramStart"/>
+      <w:r>
+        <w:rPr>
+          <w:lang w:val="en-US"/>
+        </w:rPr>
+        <w:t>.drop</w:t>
+      </w:r>
+      <w:proofErr w:type="gramEnd"/>
+      <w:r>
+        <w:rPr>
+          <w:lang w:val="en-US"/>
+        </w:rPr>
+        <w:t>('</w:t>
+      </w:r>
+      <w:proofErr w:type="spellStart"/>
+      <w:r>
+        <w:rPr>
+          <w:lang w:val="en-US"/>
+        </w:rPr>
+        <w:t>bike_type</w:t>
+      </w:r>
+      <w:proofErr w:type="spellEnd"/>
+      <w:r>
+        <w:rPr>
+          <w:lang w:val="en-US"/>
+        </w:rPr>
+        <w:t>', '</w:t>
+      </w:r>
+      <w:proofErr w:type="spellStart"/>
+      <w:r>
+        <w:rPr>
+          <w:lang w:val="en-US"/>
+        </w:rPr>
+        <w:t>member_casual</w:t>
+      </w:r>
+      <w:proofErr w:type="spellEnd"/>
+      <w:r>
+        <w:rPr>
+          <w:lang w:val="en-US"/>
+        </w:rPr>
+        <w:t>', '</w:t>
+      </w:r>
+      <w:proofErr w:type="spellStart"/>
+      <w:r>
+        <w:rPr>
+          <w:lang w:val="en-US"/>
+        </w:rPr>
+        <w:t>ride_id</w:t>
+      </w:r>
+      <w:proofErr w:type="spellEnd"/>
+      <w:r>
+        <w:rPr>
+          <w:lang w:val="en-US"/>
+        </w:rPr>
+        <w:t>', '</w:t>
+      </w:r>
+      <w:proofErr w:type="spellStart"/>
+      <w:r>
+        <w:rPr>
+          <w:lang w:val="en-US"/>
+        </w:rPr>
+        <w:t>start_station_name</w:t>
+      </w:r>
+      <w:proofErr w:type="spellEnd"/>
+      <w:r>
+        <w:rPr>
+          <w:lang w:val="en-US"/>
+        </w:rPr>
+        <w:t>', '</w:t>
+      </w:r>
+      <w:proofErr w:type="spellStart"/>
+      <w:r>
+        <w:rPr>
+          <w:lang w:val="en-US"/>
+        </w:rPr>
+        <w:t>start_station_id</w:t>
+      </w:r>
+      <w:proofErr w:type="spellEnd"/>
+      <w:r>
+        <w:rPr>
+          <w:lang w:val="en-US"/>
+        </w:rPr>
+        <w:t>', '</w:t>
+      </w:r>
+      <w:proofErr w:type="spellStart"/>
+      <w:r>
+        <w:rPr>
+          <w:lang w:val="en-US"/>
+        </w:rPr>
+        <w:t>end_station_name</w:t>
+      </w:r>
+      <w:proofErr w:type="spellEnd"/>
+      <w:r>
+        <w:rPr>
+          <w:lang w:val="en-US"/>
+        </w:rPr>
+        <w:t>', '</w:t>
+      </w:r>
+      <w:proofErr w:type="spellStart"/>
+      <w:r>
+        <w:rPr>
+          <w:lang w:val="en-US"/>
+        </w:rPr>
+        <w:t>end_station_id</w:t>
+      </w:r>
+      <w:proofErr w:type="spellEnd"/>
+      <w:r>
+        <w:rPr>
+          <w:lang w:val="en-US"/>
+        </w:rPr>
+        <w:t>')</w:t>
       </w:r>
     </w:p>
     <w:p>
@@ -1997,7 +2563,7 @@
                     <pic:cNvPicPr/>
                   </pic:nvPicPr>
                   <pic:blipFill>
-                    <a:blip r:embed="rId14"/>
+                    <a:blip r:embed="rId16"/>
                     <a:stretch>
                       <a:fillRect/>
                     </a:stretch>
@@ -2053,9 +2619,6 @@
         <w:fldChar w:fldCharType="separate"/>
       </w:r>
       <w:r>
-        <w:rPr>
-          <w:lang w:val="en-US"/>
-        </w:rPr>
         <w:t>9</w:t>
       </w:r>
       <w:r>
@@ -2065,9 +2628,16 @@
         <w:t xml:space="preserve"> –</w:t>
       </w:r>
       <w:r>
-        <w:t xml:space="preserve"> Результирующий датасет</w:t>
-      </w:r>
-    </w:p>
+        <w:t xml:space="preserve"> </w:t>
+      </w:r>
+      <w:r>
+        <w:t>Результирующий</w:t>
+      </w:r>
+      <w:r>
+        <w:t xml:space="preserve"> датасет</w:t>
+      </w:r>
+    </w:p>
+    <w:p/>
     <w:p>
       <w:pPr>
         <w:pStyle w:val="2"/>
@@ -2076,6 +2646,7 @@
         <w:t>1.3 Корреляции</w:t>
       </w:r>
     </w:p>
+    <w:p/>
     <w:p>
       <w:r>
         <w:t xml:space="preserve">Для построения матрицы корреляции числовых признаков датасета воспользуемся классом </w:t>
@@ -2152,7 +2723,7 @@
                     </pic:cNvPicPr>
                   </pic:nvPicPr>
                   <pic:blipFill>
-                    <a:blip r:embed="rId15">
+                    <a:blip r:embed="rId17">
                       <a:extLst>
                         <a:ext uri="{28A0092B-C50C-407E-A947-70E740481C1C}">
                           <a14:useLocalDpi xmlns:a14="http://schemas.microsoft.com/office/drawing/2010/main" val="0"/>
@@ -2234,6 +2805,7 @@
         <w:t>Матрица корреляций в виде тепловой карты</w:t>
       </w:r>
     </w:p>
+    <w:p/>
     <w:p>
       <w:pPr>
         <w:pStyle w:val="2"/>
@@ -2250,6 +2822,11 @@
       </w:r>
     </w:p>
     <w:p>
+      <w:pPr>
+        <w:ind w:firstLine="0"/>
+      </w:pPr>
+    </w:p>
+    <w:p>
       <w:r>
         <w:t>Построим круговые диаграммы для типа поездки, типа велосипеда и типа членства</w:t>
       </w:r>
@@ -2280,6 +2857,7 @@
       <w:r>
         <w:t xml:space="preserve">функцией </w:t>
       </w:r>
+      <w:proofErr w:type="gramStart"/>
       <w:r>
         <w:rPr>
           <w:lang w:val="en-US"/>
@@ -2296,7 +2874,11 @@
         <w:t>pie</w:t>
       </w:r>
       <w:r>
-        <w:t xml:space="preserve">() </w:t>
+        <w:t>(</w:t>
+      </w:r>
+      <w:proofErr w:type="gramEnd"/>
+      <w:r>
+        <w:t xml:space="preserve">) </w:t>
       </w:r>
       <w:r>
         <w:t xml:space="preserve">из библиотеки </w:t>
@@ -2337,7 +2919,7 @@
                     </pic:cNvPicPr>
                   </pic:nvPicPr>
                   <pic:blipFill>
-                    <a:blip r:embed="rId16">
+                    <a:blip r:embed="rId18">
                       <a:extLst>
                         <a:ext uri="{28A0092B-C50C-407E-A947-70E740481C1C}">
                           <a14:useLocalDpi xmlns:a14="http://schemas.microsoft.com/office/drawing/2010/main" val="0"/>
@@ -2372,6 +2954,7 @@
     <w:p>
       <w:pPr>
         <w:pStyle w:val="a8"/>
+        <w:spacing w:after="240"/>
       </w:pPr>
       <w:r>
         <w:t xml:space="preserve">Рисунок </w:t>
@@ -2410,27 +2993,23 @@
         <w:fldChar w:fldCharType="end"/>
       </w:r>
       <w:r>
+        <w:t xml:space="preserve"> –</w:t>
+      </w:r>
+      <w:r>
+        <w:t xml:space="preserve"> Тип поездки, тип велосипеда и тип членства</w:t>
+      </w:r>
+    </w:p>
+    <w:p>
+      <w:r>
+        <w:t>По диаграммам видно, что большинство совершаемых поездок – в одну сторону</w:t>
+      </w:r>
+      <w:r>
+        <w:t>;</w:t>
+      </w:r>
+      <w:r>
         <w:t xml:space="preserve"> </w:t>
       </w:r>
       <w:r>
-        <w:t>–</w:t>
-      </w:r>
-      <w:r>
-        <w:t xml:space="preserve"> Тип поездки, тип велосипеда и тип членства</w:t>
-      </w:r>
-    </w:p>
-    <w:p/>
-    <w:p>
-      <w:r>
-        <w:t>По диаграммам видно, что большинство совершаемых поездок – в одну сторону</w:t>
-      </w:r>
-      <w:r>
-        <w:t>;</w:t>
-      </w:r>
-      <w:r>
-        <w:t xml:space="preserve"> </w:t>
-      </w:r>
-      <w:r>
         <w:t xml:space="preserve">наибольшей популярностью пользуются классические велосипеды, наименьшей – </w:t>
       </w:r>
       <w:r>
@@ -2440,12 +3019,7 @@
         <w:t>docked</w:t>
       </w:r>
       <w:r>
-        <w:t xml:space="preserve"> велосипеды; членство компании имеет чуть больше половины пользователей велосипедов. </w:t>
-      </w:r>
-    </w:p>
-    <w:p>
-      <w:r>
-        <w:t>Построим диаграммы</w:t>
+        <w:t xml:space="preserve"> велосипеды; членство компании имеет чуть больше половины пользователей велосипедов. Построим диаграммы</w:t>
       </w:r>
       <w:r>
         <w:t xml:space="preserve"> (рисунок 12)</w:t>
@@ -2465,7 +3039,6 @@
         <w:rPr>
           <w:lang w:val="en-US"/>
         </w:rPr>
-        <w:lastRenderedPageBreak/>
         <w:drawing>
           <wp:inline distT="0" distB="0" distL="0" distR="0" wp14:anchorId="585922D1" wp14:editId="01B4F49F">
             <wp:extent cx="5940425" cy="2560320"/>
@@ -2484,7 +3057,7 @@
                     </pic:cNvPicPr>
                   </pic:nvPicPr>
                   <pic:blipFill>
-                    <a:blip r:embed="rId17">
+                    <a:blip r:embed="rId19">
                       <a:extLst>
                         <a:ext uri="{28A0092B-C50C-407E-A947-70E740481C1C}">
                           <a14:useLocalDpi xmlns:a14="http://schemas.microsoft.com/office/drawing/2010/main" val="0"/>
@@ -2557,10 +3130,7 @@
         <w:fldChar w:fldCharType="end"/>
       </w:r>
       <w:r>
-        <w:t xml:space="preserve"> </w:t>
-      </w:r>
-      <w:r>
-        <w:t>–</w:t>
+        <w:t xml:space="preserve"> –</w:t>
       </w:r>
       <w:r>
         <w:t xml:space="preserve"> Распределение по дням недели и месяцам</w:t>
@@ -2568,6 +3138,7 @@
     </w:p>
     <w:p>
       <w:r>
+        <w:lastRenderedPageBreak/>
         <w:t xml:space="preserve">Можно заметить, что день недели лишь незначительно влияет на количество поездок. С другой стороны, месяц оказывает сильное влияние </w:t>
       </w:r>
       <w:r>
@@ -2603,7 +3174,7 @@
                     </pic:cNvPicPr>
                   </pic:nvPicPr>
                   <pic:blipFill>
-                    <a:blip r:embed="rId18">
+                    <a:blip r:embed="rId20">
                       <a:extLst>
                         <a:ext uri="{28A0092B-C50C-407E-A947-70E740481C1C}">
                           <a14:useLocalDpi xmlns:a14="http://schemas.microsoft.com/office/drawing/2010/main" val="0"/>
@@ -2685,58 +3256,69 @@
         <w:fldChar w:fldCharType="end"/>
       </w:r>
       <w:r>
+        <w:t xml:space="preserve"> –</w:t>
+      </w:r>
+      <w:r>
+        <w:t xml:space="preserve"> Распределение поездок по месяцам</w:t>
+      </w:r>
+    </w:p>
+    <w:p/>
+    <w:p>
+      <w:r>
+        <w:t>Из такого графика сразу видно, что количество поездок распределено по нормальному закону распределения.</w:t>
+      </w:r>
+    </w:p>
+    <w:p>
+      <w:r>
+        <w:t xml:space="preserve">Так как датасет содержит географические данные, логичным шагом является отметить их на карте. Было определено, что все поездки итогового датасета происходили в Чикаго. Воспользуемся модулем </w:t>
+      </w:r>
+      <w:proofErr w:type="spellStart"/>
+      <w:r>
+        <w:rPr>
+          <w:lang w:val="en-US"/>
+        </w:rPr>
+        <w:t>geopandas</w:t>
+      </w:r>
+      <w:proofErr w:type="spellEnd"/>
+      <w:r>
+        <w:t xml:space="preserve"> для изображения очертаний города на графике. Отметим точки начала поездок синими знаками “+”, а точки окончания – оранжевыми знаками “</w:t>
+      </w:r>
+      <w:r>
+        <w:rPr>
+          <w:lang w:val="en-US"/>
+        </w:rPr>
+        <w:t>x</w:t>
+      </w:r>
+      <w:r>
+        <w:t>”</w:t>
+      </w:r>
+      <w:r>
+        <w:t xml:space="preserve"> (рисунок 14)</w:t>
+      </w:r>
+      <w:r>
+        <w:t>.</w:t>
+      </w:r>
+    </w:p>
+    <w:p>
+      <w:r>
+        <w:t>Большая часть поездок сконцентрирована в северо-восточной – восточной части города, в то время как южный и западный концы города практически не имеют у себя отметок.</w:t>
+      </w:r>
+      <w:r>
         <w:t xml:space="preserve"> </w:t>
       </w:r>
-      <w:r>
-        <w:t>–</w:t>
-      </w:r>
-      <w:r>
-        <w:t xml:space="preserve"> Распределение поездок по месяцам</w:t>
-      </w:r>
-    </w:p>
-    <w:p>
-      <w:r>
-        <w:t>Из такого графика сразу видно, что количество поездок распределено по нормальному закону распределения.</w:t>
-      </w:r>
-    </w:p>
-    <w:p>
-      <w:r>
-        <w:t xml:space="preserve">Так как датасет содержит географические данные, логичным шагом является отметить их на карте. Было определено, что все поездки итогового </w:t>
-      </w:r>
+    </w:p>
+    <w:p>
+      <w:r>
+        <w:t>Таким образом, был проведён разведочный анализ датасета, а также датасет был очищен и подготовлен к дальнейшему исследованию.</w:t>
+      </w:r>
+    </w:p>
+    <w:p/>
+    <w:p>
+      <w:pPr>
+        <w:pStyle w:val="a7"/>
+      </w:pPr>
       <w:r>
         <w:lastRenderedPageBreak/>
-        <w:t xml:space="preserve">датасета происходили в Чикаго. Воспользуемся модулем </w:t>
-      </w:r>
-      <w:r>
-        <w:rPr>
-          <w:lang w:val="en-US"/>
-        </w:rPr>
-        <w:t>geopandas</w:t>
-      </w:r>
-      <w:r>
-        <w:t xml:space="preserve"> для изображения очертаний города на графике. Отметим точки начала поездок синими знаками “+”, а точки окончания – оранжевыми знаками “</w:t>
-      </w:r>
-      <w:r>
-        <w:rPr>
-          <w:lang w:val="en-US"/>
-        </w:rPr>
-        <w:t>x</w:t>
-      </w:r>
-      <w:r>
-        <w:t>”</w:t>
-      </w:r>
-      <w:r>
-        <w:t xml:space="preserve"> (рисунок 14)</w:t>
-      </w:r>
-      <w:r>
-        <w:t>.</w:t>
-      </w:r>
-    </w:p>
-    <w:p>
-      <w:pPr>
-        <w:pStyle w:val="a7"/>
-      </w:pPr>
-      <w:r>
         <w:drawing>
           <wp:inline distT="0" distB="0" distL="0" distR="0" wp14:anchorId="065BBC17" wp14:editId="739BF47A">
             <wp:extent cx="5783014" cy="7581900"/>
@@ -2755,7 +3337,7 @@
                     </pic:cNvPicPr>
                   </pic:nvPicPr>
                   <pic:blipFill>
-                    <a:blip r:embed="rId19">
+                    <a:blip r:embed="rId21">
                       <a:extLst>
                         <a:ext uri="{28A0092B-C50C-407E-A947-70E740481C1C}">
                           <a14:useLocalDpi xmlns:a14="http://schemas.microsoft.com/office/drawing/2010/main" val="0"/>
@@ -2828,40 +3410,164 @@
         <w:fldChar w:fldCharType="end"/>
       </w:r>
       <w:r>
+        <w:t xml:space="preserve"> –</w:t>
+      </w:r>
+      <w:r>
+        <w:t xml:space="preserve"> Точки на карте города Чикаго</w:t>
+      </w:r>
+    </w:p>
+    <w:p>
+      <w:pPr>
+        <w:spacing w:after="160" w:line="259" w:lineRule="auto"/>
+        <w:ind w:firstLine="0"/>
+        <w:jc w:val="left"/>
+      </w:pPr>
+      <w:r>
+        <w:br w:type="page"/>
+      </w:r>
+    </w:p>
+    <w:p>
+      <w:pPr>
+        <w:pStyle w:val="2"/>
+      </w:pPr>
+      <w:r>
+        <w:rPr>
+          <w:lang w:val="en-US"/>
+        </w:rPr>
+        <w:lastRenderedPageBreak/>
+        <w:t xml:space="preserve">1.5 </w:t>
+      </w:r>
+      <w:r>
+        <w:t>Выводы</w:t>
+      </w:r>
+    </w:p>
+    <w:p/>
+    <w:p>
+      <w:r>
+        <w:t>В результате разведочного анализа были определены основные характеристики исследуемого датасета и выделены некоторые закономерности.</w:t>
+      </w:r>
+      <w:r>
         <w:t xml:space="preserve"> </w:t>
       </w:r>
       <w:r>
-        <w:t>–</w:t>
-      </w:r>
-      <w:r>
-        <w:t xml:space="preserve"> Точки на карте города Чикаго</w:t>
-      </w:r>
-    </w:p>
-    <w:p>
-      <w:pPr>
-        <w:spacing w:after="0"/>
-      </w:pPr>
-      <w:r>
-        <w:lastRenderedPageBreak/>
-        <w:t>Большая часть поездок сконцентрирована в северо-восточной – восточной части города, в то время как южный и западный концы города практически не имеют у себя отметок.</w:t>
-      </w:r>
-    </w:p>
-    <w:p>
-      <w:pPr>
-        <w:spacing w:after="0"/>
-      </w:pPr>
-      <w:r>
-        <w:t>Таким образом, был проведён разведочный анализ датасета, а также датасет был очищен и подготовлен к дальнейшему исследованию.</w:t>
+        <w:t>Так, время года и день недели оказывают значимое влияние на число поездок на велосипедах</w:t>
+      </w:r>
+      <w:r>
+        <w:t xml:space="preserve">; </w:t>
+      </w:r>
+      <w:r>
+        <w:t>самым популярном видом велосипеда является классический</w:t>
+      </w:r>
+      <w:r>
+        <w:t xml:space="preserve">; </w:t>
+      </w:r>
+      <w:r>
+        <w:t>количество поездок примерно одинаково распределено между людьми, имеющими членство компании и теми, кто его не имеет</w:t>
+      </w:r>
+      <w:r>
+        <w:t xml:space="preserve">; </w:t>
+      </w:r>
+      <w:r>
+        <w:t>лишь 5% поездок заканчиваются на той же станции, что и начинаются.</w:t>
+      </w:r>
+    </w:p>
+    <w:p>
+      <w:r>
+        <w:t>В процессе анализа данные были подготовлены к дальнейшему исследованию датасета: исключены пропуски и выбросы, некоторые категориальные признаки преобразованы к бинарным, введены новые бинарные признаки на основе имеющихся данных, уделены ненужные поля.</w:t>
       </w:r>
     </w:p>
     <w:sectPr>
+      <w:footerReference w:type="default" r:id="rId22"/>
       <w:pgSz w:w="11906" w:h="16838"/>
-      <w:pgMar w:top="1134" w:right="850" w:bottom="1134" w:left="1701" w:header="708" w:footer="708" w:gutter="0"/>
+      <w:pgMar w:top="851" w:right="567" w:bottom="1134" w:left="1701" w:header="709" w:footer="709" w:gutter="0"/>
+      <w:pgNumType w:start="2"/>
       <w:cols w:space="708"/>
       <w:docGrid w:linePitch="360"/>
     </w:sectPr>
   </w:body>
 </w:document>
+</file>
+
+<file path=word/endnotes.xml><?xml version="1.0" encoding="utf-8"?>
+<w:endnotes xmlns:wpc="http://schemas.microsoft.com/office/word/2010/wordprocessingCanvas" xmlns:cx="http://schemas.microsoft.com/office/drawing/2014/chartex" xmlns:cx1="http://schemas.microsoft.com/office/drawing/2015/9/8/chartex" xmlns:cx2="http://schemas.microsoft.com/office/drawing/2015/10/21/chartex" xmlns:cx3="http://schemas.microsoft.com/office/drawing/2016/5/9/chartex" xmlns:cx4="http://schemas.microsoft.com/office/drawing/2016/5/10/chartex" xmlns:cx5="http://schemas.microsoft.com/office/drawing/2016/5/11/chartex" xmlns:cx6="http://schemas.microsoft.com/office/drawing/2016/5/12/chartex" xmlns:cx7="http://schemas.microsoft.com/office/drawing/2016/5/13/chartex" xmlns:cx8="http://schemas.microsoft.com/office/drawing/2016/5/14/chartex" xmlns:mc="http://schemas.openxmlformats.org/markup-compatibility/2006" xmlns:aink="http://schemas.microsoft.com/office/drawing/2016/ink" xmlns:am3d="http://schemas.microsoft.com/office/drawing/2017/model3d" xmlns:o="urn:schemas-microsoft-com:office:office" xmlns:r="http://schemas.openxmlformats.org/officeDocument/2006/relationships" xmlns:m="http://schemas.openxmlformats.org/officeDocument/2006/math" xmlns:v="urn:schemas-microsoft-com:vml" xmlns:wp14="http://schemas.microsoft.com/office/word/2010/wordprocessingDrawing" xmlns:wp="http://schemas.openxmlformats.org/drawingml/2006/wordprocessingDrawing" xmlns:w10="urn:schemas-microsoft-com:office:word" xmlns:w="http://schemas.openxmlformats.org/wordprocessingml/2006/main" xmlns:w14="http://schemas.microsoft.com/office/word/2010/wordml" xmlns:w15="http://schemas.microsoft.com/office/word/2012/wordml" xmlns:w16cex="http://schemas.microsoft.com/office/word/2018/wordml/cex" xmlns:w16cid="http://schemas.microsoft.com/office/word/2016/wordml/cid" xmlns:w16="http://schemas.microsoft.com/office/word/2018/wordml" xmlns:w16sdtdh="http://schemas.microsoft.com/office/word/2020/wordml/sdtdatahash" xmlns:w16se="http://schemas.microsoft.com/office/word/2015/wordml/symex" xmlns:wpg="http://schemas.microsoft.com/office/word/2010/wordprocessingGroup" xmlns:wpi="http://schemas.microsoft.com/office/word/2010/wordprocessingInk" xmlns:wne="http://schemas.microsoft.com/office/word/2006/wordml" xmlns:wps="http://schemas.microsoft.com/office/word/2010/wordprocessingShape" mc:Ignorable="w14 w15 w16se w16cid w16 w16cex w16sdtdh wp14">
+  <w:endnote w:type="separator" w:id="-1">
+    <w:p>
+      <w:r>
+        <w:separator/>
+      </w:r>
+    </w:p>
+  </w:endnote>
+  <w:endnote w:type="continuationSeparator" w:id="0">
+    <w:p>
+      <w:r>
+        <w:continuationSeparator/>
+      </w:r>
+    </w:p>
+  </w:endnote>
+</w:endnotes>
+</file>
+
+<file path=word/footer1.xml><?xml version="1.0" encoding="utf-8"?>
+<w:ftr xmlns:wpc="http://schemas.microsoft.com/office/word/2010/wordprocessingCanvas" xmlns:cx="http://schemas.microsoft.com/office/drawing/2014/chartex" xmlns:cx1="http://schemas.microsoft.com/office/drawing/2015/9/8/chartex" xmlns:cx2="http://schemas.microsoft.com/office/drawing/2015/10/21/chartex" xmlns:cx3="http://schemas.microsoft.com/office/drawing/2016/5/9/chartex" xmlns:cx4="http://schemas.microsoft.com/office/drawing/2016/5/10/chartex" xmlns:cx5="http://schemas.microsoft.com/office/drawing/2016/5/11/chartex" xmlns:cx6="http://schemas.microsoft.com/office/drawing/2016/5/12/chartex" xmlns:cx7="http://schemas.microsoft.com/office/drawing/2016/5/13/chartex" xmlns:cx8="http://schemas.microsoft.com/office/drawing/2016/5/14/chartex" xmlns:mc="http://schemas.openxmlformats.org/markup-compatibility/2006" xmlns:aink="http://schemas.microsoft.com/office/drawing/2016/ink" xmlns:am3d="http://schemas.microsoft.com/office/drawing/2017/model3d" xmlns:o="urn:schemas-microsoft-com:office:office" xmlns:r="http://schemas.openxmlformats.org/officeDocument/2006/relationships" xmlns:m="http://schemas.openxmlformats.org/officeDocument/2006/math" xmlns:v="urn:schemas-microsoft-com:vml" xmlns:wp14="http://schemas.microsoft.com/office/word/2010/wordprocessingDrawing" xmlns:wp="http://schemas.openxmlformats.org/drawingml/2006/wordprocessingDrawing" xmlns:w10="urn:schemas-microsoft-com:office:word" xmlns:w="http://schemas.openxmlformats.org/wordprocessingml/2006/main" xmlns:w14="http://schemas.microsoft.com/office/word/2010/wordml" xmlns:w15="http://schemas.microsoft.com/office/word/2012/wordml" xmlns:w16cex="http://schemas.microsoft.com/office/word/2018/wordml/cex" xmlns:w16cid="http://schemas.microsoft.com/office/word/2016/wordml/cid" xmlns:w16="http://schemas.microsoft.com/office/word/2018/wordml" xmlns:w16sdtdh="http://schemas.microsoft.com/office/word/2020/wordml/sdtdatahash" xmlns:w16se="http://schemas.microsoft.com/office/word/2015/wordml/symex" xmlns:wpg="http://schemas.microsoft.com/office/word/2010/wordprocessingGroup" xmlns:wpi="http://schemas.microsoft.com/office/word/2010/wordprocessingInk" xmlns:wne="http://schemas.microsoft.com/office/word/2006/wordml" xmlns:wps="http://schemas.microsoft.com/office/word/2010/wordprocessingShape" mc:Ignorable="w14 w15 w16se w16cid w16 w16cex w16sdtdh wp14">
+  <w:sdt>
+    <w:sdtPr>
+      <w:id w:val="277302108"/>
+      <w:docPartObj>
+        <w:docPartGallery w:val="Page Numbers (Bottom of Page)"/>
+        <w:docPartUnique/>
+      </w:docPartObj>
+    </w:sdtPr>
+    <w:sdtEndPr/>
+    <w:sdtContent>
+      <w:p>
+        <w:pPr>
+          <w:pStyle w:val="af1"/>
+          <w:ind w:firstLine="0"/>
+          <w:jc w:val="center"/>
+        </w:pPr>
+        <w:r>
+          <w:fldChar w:fldCharType="begin"/>
+        </w:r>
+        <w:r>
+          <w:instrText>PAGE   \* MERGEFORMAT</w:instrText>
+        </w:r>
+        <w:r>
+          <w:fldChar w:fldCharType="separate"/>
+        </w:r>
+        <w:r>
+          <w:t>2</w:t>
+        </w:r>
+        <w:r>
+          <w:fldChar w:fldCharType="end"/>
+        </w:r>
+      </w:p>
+    </w:sdtContent>
+  </w:sdt>
+  <w:p>
+    <w:pPr>
+      <w:pStyle w:val="af1"/>
+    </w:pPr>
+  </w:p>
+</w:ftr>
+</file>
+
+<file path=word/footnotes.xml><?xml version="1.0" encoding="utf-8"?>
+<w:footnotes xmlns:wpc="http://schemas.microsoft.com/office/word/2010/wordprocessingCanvas" xmlns:cx="http://schemas.microsoft.com/office/drawing/2014/chartex" xmlns:cx1="http://schemas.microsoft.com/office/drawing/2015/9/8/chartex" xmlns:cx2="http://schemas.microsoft.com/office/drawing/2015/10/21/chartex" xmlns:cx3="http://schemas.microsoft.com/office/drawing/2016/5/9/chartex" xmlns:cx4="http://schemas.microsoft.com/office/drawing/2016/5/10/chartex" xmlns:cx5="http://schemas.microsoft.com/office/drawing/2016/5/11/chartex" xmlns:cx6="http://schemas.microsoft.com/office/drawing/2016/5/12/chartex" xmlns:cx7="http://schemas.microsoft.com/office/drawing/2016/5/13/chartex" xmlns:cx8="http://schemas.microsoft.com/office/drawing/2016/5/14/chartex" xmlns:mc="http://schemas.openxmlformats.org/markup-compatibility/2006" xmlns:aink="http://schemas.microsoft.com/office/drawing/2016/ink" xmlns:am3d="http://schemas.microsoft.com/office/drawing/2017/model3d" xmlns:o="urn:schemas-microsoft-com:office:office" xmlns:r="http://schemas.openxmlformats.org/officeDocument/2006/relationships" xmlns:m="http://schemas.openxmlformats.org/officeDocument/2006/math" xmlns:v="urn:schemas-microsoft-com:vml" xmlns:wp14="http://schemas.microsoft.com/office/word/2010/wordprocessingDrawing" xmlns:wp="http://schemas.openxmlformats.org/drawingml/2006/wordprocessingDrawing" xmlns:w10="urn:schemas-microsoft-com:office:word" xmlns:w="http://schemas.openxmlformats.org/wordprocessingml/2006/main" xmlns:w14="http://schemas.microsoft.com/office/word/2010/wordml" xmlns:w15="http://schemas.microsoft.com/office/word/2012/wordml" xmlns:w16cex="http://schemas.microsoft.com/office/word/2018/wordml/cex" xmlns:w16cid="http://schemas.microsoft.com/office/word/2016/wordml/cid" xmlns:w16="http://schemas.microsoft.com/office/word/2018/wordml" xmlns:w16sdtdh="http://schemas.microsoft.com/office/word/2020/wordml/sdtdatahash" xmlns:w16se="http://schemas.microsoft.com/office/word/2015/wordml/symex" xmlns:wpg="http://schemas.microsoft.com/office/word/2010/wordprocessingGroup" xmlns:wpi="http://schemas.microsoft.com/office/word/2010/wordprocessingInk" xmlns:wne="http://schemas.microsoft.com/office/word/2006/wordml" xmlns:wps="http://schemas.microsoft.com/office/word/2010/wordprocessingShape" mc:Ignorable="w14 w15 w16se w16cid w16 w16cex w16sdtdh wp14">
+  <w:footnote w:type="separator" w:id="-1">
+    <w:p>
+      <w:r>
+        <w:separator/>
+      </w:r>
+    </w:p>
+  </w:footnote>
+  <w:footnote w:type="continuationSeparator" w:id="0">
+    <w:p>
+      <w:r>
+        <w:continuationSeparator/>
+      </w:r>
+    </w:p>
+  </w:footnote>
+</w:footnotes>
 </file>
 
 <file path=word/numbering.xml><?xml version="1.0" encoding="utf-8"?>
@@ -3016,9 +3722,9 @@
     </w:lvl>
   </w:abstractNum>
   <w:abstractNum w:abstractNumId="1" w15:restartNumberingAfterBreak="0">
-    <w:nsid w:val="775601B9"/>
+    <w:nsid w:val="75784A03"/>
     <w:multiLevelType w:val="multilevel"/>
-    <w:tmpl w:val="54B2A048"/>
+    <w:tmpl w:val="2A72CDA2"/>
     <w:lvl w:ilvl="0">
       <w:start w:val="1"/>
       <w:numFmt w:val="decimal"/>
@@ -3128,11 +3834,279 @@
       </w:rPr>
     </w:lvl>
   </w:abstractNum>
+  <w:abstractNum w:abstractNumId="2" w15:restartNumberingAfterBreak="0">
+    <w:nsid w:val="775601B9"/>
+    <w:multiLevelType w:val="multilevel"/>
+    <w:tmpl w:val="54B2A048"/>
+    <w:lvl w:ilvl="0">
+      <w:start w:val="1"/>
+      <w:numFmt w:val="decimal"/>
+      <w:lvlText w:val="%1"/>
+      <w:lvlJc w:val="left"/>
+      <w:pPr>
+        <w:ind w:left="420" w:hanging="420"/>
+      </w:pPr>
+      <w:rPr>
+        <w:rFonts w:hint="default"/>
+      </w:rPr>
+    </w:lvl>
+    <w:lvl w:ilvl="1">
+      <w:start w:val="1"/>
+      <w:numFmt w:val="decimal"/>
+      <w:lvlText w:val="%1.%2"/>
+      <w:lvlJc w:val="left"/>
+      <w:pPr>
+        <w:ind w:left="987" w:hanging="420"/>
+      </w:pPr>
+      <w:rPr>
+        <w:rFonts w:hint="default"/>
+      </w:rPr>
+    </w:lvl>
+    <w:lvl w:ilvl="2">
+      <w:start w:val="1"/>
+      <w:numFmt w:val="decimal"/>
+      <w:lvlText w:val="%1.%2.%3"/>
+      <w:lvlJc w:val="left"/>
+      <w:pPr>
+        <w:ind w:left="1854" w:hanging="720"/>
+      </w:pPr>
+      <w:rPr>
+        <w:rFonts w:hint="default"/>
+      </w:rPr>
+    </w:lvl>
+    <w:lvl w:ilvl="3">
+      <w:start w:val="1"/>
+      <w:numFmt w:val="decimal"/>
+      <w:lvlText w:val="%1.%2.%3.%4"/>
+      <w:lvlJc w:val="left"/>
+      <w:pPr>
+        <w:ind w:left="2781" w:hanging="1080"/>
+      </w:pPr>
+      <w:rPr>
+        <w:rFonts w:hint="default"/>
+      </w:rPr>
+    </w:lvl>
+    <w:lvl w:ilvl="4">
+      <w:start w:val="1"/>
+      <w:numFmt w:val="decimal"/>
+      <w:lvlText w:val="%1.%2.%3.%4.%5"/>
+      <w:lvlJc w:val="left"/>
+      <w:pPr>
+        <w:ind w:left="3348" w:hanging="1080"/>
+      </w:pPr>
+      <w:rPr>
+        <w:rFonts w:hint="default"/>
+      </w:rPr>
+    </w:lvl>
+    <w:lvl w:ilvl="5">
+      <w:start w:val="1"/>
+      <w:numFmt w:val="decimal"/>
+      <w:lvlText w:val="%1.%2.%3.%4.%5.%6"/>
+      <w:lvlJc w:val="left"/>
+      <w:pPr>
+        <w:ind w:left="4275" w:hanging="1440"/>
+      </w:pPr>
+      <w:rPr>
+        <w:rFonts w:hint="default"/>
+      </w:rPr>
+    </w:lvl>
+    <w:lvl w:ilvl="6">
+      <w:start w:val="1"/>
+      <w:numFmt w:val="decimal"/>
+      <w:lvlText w:val="%1.%2.%3.%4.%5.%6.%7"/>
+      <w:lvlJc w:val="left"/>
+      <w:pPr>
+        <w:ind w:left="4842" w:hanging="1440"/>
+      </w:pPr>
+      <w:rPr>
+        <w:rFonts w:hint="default"/>
+      </w:rPr>
+    </w:lvl>
+    <w:lvl w:ilvl="7">
+      <w:start w:val="1"/>
+      <w:numFmt w:val="decimal"/>
+      <w:lvlText w:val="%1.%2.%3.%4.%5.%6.%7.%8"/>
+      <w:lvlJc w:val="left"/>
+      <w:pPr>
+        <w:ind w:left="5769" w:hanging="1800"/>
+      </w:pPr>
+      <w:rPr>
+        <w:rFonts w:hint="default"/>
+      </w:rPr>
+    </w:lvl>
+    <w:lvl w:ilvl="8">
+      <w:start w:val="1"/>
+      <w:numFmt w:val="decimal"/>
+      <w:lvlText w:val="%1.%2.%3.%4.%5.%6.%7.%8.%9"/>
+      <w:lvlJc w:val="left"/>
+      <w:pPr>
+        <w:ind w:left="6696" w:hanging="2160"/>
+      </w:pPr>
+      <w:rPr>
+        <w:rFonts w:hint="default"/>
+      </w:rPr>
+    </w:lvl>
+  </w:abstractNum>
+  <w:abstractNum w:abstractNumId="3" w15:restartNumberingAfterBreak="0">
+    <w:nsid w:val="7E2943BC"/>
+    <w:multiLevelType w:val="multilevel"/>
+    <w:tmpl w:val="94E8119C"/>
+    <w:lvl w:ilvl="0">
+      <w:start w:val="1"/>
+      <w:numFmt w:val="bullet"/>
+      <w:lvlText w:val=""/>
+      <w:lvlJc w:val="left"/>
+      <w:pPr>
+        <w:tabs>
+          <w:tab w:val="num" w:pos="720"/>
+        </w:tabs>
+        <w:ind w:left="720" w:hanging="360"/>
+      </w:pPr>
+      <w:rPr>
+        <w:rFonts w:ascii="Symbol" w:hAnsi="Symbol" w:hint="default"/>
+        <w:sz w:val="20"/>
+      </w:rPr>
+    </w:lvl>
+    <w:lvl w:ilvl="1" w:tentative="1">
+      <w:start w:val="1"/>
+      <w:numFmt w:val="bullet"/>
+      <w:lvlText w:val=""/>
+      <w:lvlJc w:val="left"/>
+      <w:pPr>
+        <w:tabs>
+          <w:tab w:val="num" w:pos="1440"/>
+        </w:tabs>
+        <w:ind w:left="1440" w:hanging="360"/>
+      </w:pPr>
+      <w:rPr>
+        <w:rFonts w:ascii="Symbol" w:hAnsi="Symbol" w:hint="default"/>
+        <w:sz w:val="20"/>
+      </w:rPr>
+    </w:lvl>
+    <w:lvl w:ilvl="2" w:tentative="1">
+      <w:start w:val="1"/>
+      <w:numFmt w:val="bullet"/>
+      <w:lvlText w:val=""/>
+      <w:lvlJc w:val="left"/>
+      <w:pPr>
+        <w:tabs>
+          <w:tab w:val="num" w:pos="2160"/>
+        </w:tabs>
+        <w:ind w:left="2160" w:hanging="360"/>
+      </w:pPr>
+      <w:rPr>
+        <w:rFonts w:ascii="Symbol" w:hAnsi="Symbol" w:hint="default"/>
+        <w:sz w:val="20"/>
+      </w:rPr>
+    </w:lvl>
+    <w:lvl w:ilvl="3" w:tentative="1">
+      <w:start w:val="1"/>
+      <w:numFmt w:val="bullet"/>
+      <w:lvlText w:val=""/>
+      <w:lvlJc w:val="left"/>
+      <w:pPr>
+        <w:tabs>
+          <w:tab w:val="num" w:pos="2880"/>
+        </w:tabs>
+        <w:ind w:left="2880" w:hanging="360"/>
+      </w:pPr>
+      <w:rPr>
+        <w:rFonts w:ascii="Symbol" w:hAnsi="Symbol" w:hint="default"/>
+        <w:sz w:val="20"/>
+      </w:rPr>
+    </w:lvl>
+    <w:lvl w:ilvl="4" w:tentative="1">
+      <w:start w:val="1"/>
+      <w:numFmt w:val="bullet"/>
+      <w:lvlText w:val=""/>
+      <w:lvlJc w:val="left"/>
+      <w:pPr>
+        <w:tabs>
+          <w:tab w:val="num" w:pos="3600"/>
+        </w:tabs>
+        <w:ind w:left="3600" w:hanging="360"/>
+      </w:pPr>
+      <w:rPr>
+        <w:rFonts w:ascii="Symbol" w:hAnsi="Symbol" w:hint="default"/>
+        <w:sz w:val="20"/>
+      </w:rPr>
+    </w:lvl>
+    <w:lvl w:ilvl="5" w:tentative="1">
+      <w:start w:val="1"/>
+      <w:numFmt w:val="bullet"/>
+      <w:lvlText w:val=""/>
+      <w:lvlJc w:val="left"/>
+      <w:pPr>
+        <w:tabs>
+          <w:tab w:val="num" w:pos="4320"/>
+        </w:tabs>
+        <w:ind w:left="4320" w:hanging="360"/>
+      </w:pPr>
+      <w:rPr>
+        <w:rFonts w:ascii="Symbol" w:hAnsi="Symbol" w:hint="default"/>
+        <w:sz w:val="20"/>
+      </w:rPr>
+    </w:lvl>
+    <w:lvl w:ilvl="6" w:tentative="1">
+      <w:start w:val="1"/>
+      <w:numFmt w:val="bullet"/>
+      <w:lvlText w:val=""/>
+      <w:lvlJc w:val="left"/>
+      <w:pPr>
+        <w:tabs>
+          <w:tab w:val="num" w:pos="5040"/>
+        </w:tabs>
+        <w:ind w:left="5040" w:hanging="360"/>
+      </w:pPr>
+      <w:rPr>
+        <w:rFonts w:ascii="Symbol" w:hAnsi="Symbol" w:hint="default"/>
+        <w:sz w:val="20"/>
+      </w:rPr>
+    </w:lvl>
+    <w:lvl w:ilvl="7" w:tentative="1">
+      <w:start w:val="1"/>
+      <w:numFmt w:val="bullet"/>
+      <w:lvlText w:val=""/>
+      <w:lvlJc w:val="left"/>
+      <w:pPr>
+        <w:tabs>
+          <w:tab w:val="num" w:pos="5760"/>
+        </w:tabs>
+        <w:ind w:left="5760" w:hanging="360"/>
+      </w:pPr>
+      <w:rPr>
+        <w:rFonts w:ascii="Symbol" w:hAnsi="Symbol" w:hint="default"/>
+        <w:sz w:val="20"/>
+      </w:rPr>
+    </w:lvl>
+    <w:lvl w:ilvl="8" w:tentative="1">
+      <w:start w:val="1"/>
+      <w:numFmt w:val="bullet"/>
+      <w:lvlText w:val=""/>
+      <w:lvlJc w:val="left"/>
+      <w:pPr>
+        <w:tabs>
+          <w:tab w:val="num" w:pos="6480"/>
+        </w:tabs>
+        <w:ind w:left="6480" w:hanging="360"/>
+      </w:pPr>
+      <w:rPr>
+        <w:rFonts w:ascii="Symbol" w:hAnsi="Symbol" w:hint="default"/>
+        <w:sz w:val="20"/>
+      </w:rPr>
+    </w:lvl>
+  </w:abstractNum>
   <w:num w:numId="1">
-    <w:abstractNumId w:val="1"/>
+    <w:abstractNumId w:val="2"/>
   </w:num>
   <w:num w:numId="2">
     <w:abstractNumId w:val="0"/>
+  </w:num>
+  <w:num w:numId="3">
+    <w:abstractNumId w:val="3"/>
+  </w:num>
+  <w:num w:numId="4">
+    <w:abstractNumId w:val="1"/>
   </w:num>
 </w:numbering>
 </file>
@@ -3535,9 +4509,9 @@
   <w:style w:type="paragraph" w:default="1" w:styleId="a">
     <w:name w:val="Normal"/>
     <w:qFormat/>
-    <w:rsid w:val="00F17FA4"/>
+    <w:rsid w:val="000F2109"/>
     <w:pPr>
-      <w:spacing w:line="360" w:lineRule="auto"/>
+      <w:spacing w:after="0" w:line="360" w:lineRule="auto"/>
       <w:ind w:firstLine="567"/>
       <w:jc w:val="both"/>
     </w:pPr>
@@ -3554,17 +4528,15 @@
     <w:link w:val="10"/>
     <w:uiPriority w:val="9"/>
     <w:qFormat/>
-    <w:rsid w:val="00FF3120"/>
+    <w:rsid w:val="00887427"/>
     <w:pPr>
       <w:keepNext/>
       <w:keepLines/>
-      <w:spacing w:before="240" w:after="240"/>
+      <w:spacing w:before="240"/>
       <w:outlineLvl w:val="0"/>
     </w:pPr>
     <w:rPr>
       <w:rFonts w:eastAsiaTheme="majorEastAsia"/>
-      <w:b/>
-      <w:bCs/>
     </w:rPr>
   </w:style>
   <w:style w:type="paragraph" w:styleId="2">
@@ -3575,11 +4547,10 @@
     <w:uiPriority w:val="9"/>
     <w:unhideWhenUsed/>
     <w:qFormat/>
-    <w:rsid w:val="00FF3120"/>
+    <w:rsid w:val="00311490"/>
     <w:pPr>
       <w:keepNext/>
       <w:keepLines/>
-      <w:spacing w:before="40" w:after="240"/>
       <w:outlineLvl w:val="1"/>
     </w:pPr>
     <w:rPr>
@@ -3654,7 +4625,7 @@
     <w:basedOn w:val="a0"/>
     <w:link w:val="2"/>
     <w:uiPriority w:val="9"/>
-    <w:rsid w:val="00FF3120"/>
+    <w:rsid w:val="00311490"/>
     <w:rPr>
       <w:rFonts w:ascii="Times New Roman" w:eastAsiaTheme="majorEastAsia" w:hAnsi="Times New Roman" w:cs="Times New Roman"/>
       <w:sz w:val="28"/>
@@ -3666,11 +4637,9 @@
     <w:basedOn w:val="a0"/>
     <w:link w:val="1"/>
     <w:uiPriority w:val="9"/>
-    <w:rsid w:val="00FF3120"/>
+    <w:rsid w:val="00887427"/>
     <w:rPr>
       <w:rFonts w:ascii="Times New Roman" w:eastAsiaTheme="majorEastAsia" w:hAnsi="Times New Roman" w:cs="Times New Roman"/>
-      <w:b/>
-      <w:bCs/>
       <w:sz w:val="28"/>
       <w:szCs w:val="28"/>
     </w:rPr>
@@ -3720,8 +4689,9 @@
     <w:next w:val="a"/>
     <w:link w:val="aa"/>
     <w:qFormat/>
-    <w:rsid w:val="00694040"/>
+    <w:rsid w:val="00311490"/>
     <w:pPr>
+      <w:spacing w:after="0"/>
       <w:jc w:val="center"/>
     </w:pPr>
     <w:rPr>
@@ -3766,7 +4736,7 @@
     <w:name w:val="Подпись картинки Знак"/>
     <w:basedOn w:val="a9"/>
     <w:link w:val="a8"/>
-    <w:rsid w:val="00694040"/>
+    <w:rsid w:val="00311490"/>
     <w:rPr>
       <w:rFonts w:ascii="Times New Roman" w:hAnsi="Times New Roman" w:cs="Times New Roman"/>
       <w:noProof/>
@@ -3809,6 +4779,60 @@
     <w:rsid w:val="009D523A"/>
     <w:rPr>
       <w:color w:val="808080"/>
+    </w:rPr>
+  </w:style>
+  <w:style w:type="paragraph" w:styleId="af">
+    <w:name w:val="header"/>
+    <w:basedOn w:val="a"/>
+    <w:link w:val="af0"/>
+    <w:uiPriority w:val="99"/>
+    <w:unhideWhenUsed/>
+    <w:rsid w:val="00E42EF5"/>
+    <w:pPr>
+      <w:tabs>
+        <w:tab w:val="center" w:pos="4677"/>
+        <w:tab w:val="right" w:pos="9355"/>
+      </w:tabs>
+      <w:spacing w:line="240" w:lineRule="auto"/>
+    </w:pPr>
+  </w:style>
+  <w:style w:type="character" w:customStyle="1" w:styleId="af0">
+    <w:name w:val="Верхний колонтитул Знак"/>
+    <w:basedOn w:val="a0"/>
+    <w:link w:val="af"/>
+    <w:uiPriority w:val="99"/>
+    <w:rsid w:val="00E42EF5"/>
+    <w:rPr>
+      <w:rFonts w:ascii="Times New Roman" w:hAnsi="Times New Roman" w:cs="Times New Roman"/>
+      <w:sz w:val="28"/>
+      <w:szCs w:val="28"/>
+    </w:rPr>
+  </w:style>
+  <w:style w:type="paragraph" w:styleId="af1">
+    <w:name w:val="footer"/>
+    <w:basedOn w:val="a"/>
+    <w:link w:val="af2"/>
+    <w:uiPriority w:val="99"/>
+    <w:unhideWhenUsed/>
+    <w:rsid w:val="00E42EF5"/>
+    <w:pPr>
+      <w:tabs>
+        <w:tab w:val="center" w:pos="4677"/>
+        <w:tab w:val="right" w:pos="9355"/>
+      </w:tabs>
+      <w:spacing w:line="240" w:lineRule="auto"/>
+    </w:pPr>
+  </w:style>
+  <w:style w:type="character" w:customStyle="1" w:styleId="af2">
+    <w:name w:val="Нижний колонтитул Знак"/>
+    <w:basedOn w:val="a0"/>
+    <w:link w:val="af1"/>
+    <w:uiPriority w:val="99"/>
+    <w:rsid w:val="00E42EF5"/>
+    <w:rPr>
+      <w:rFonts w:ascii="Times New Roman" w:hAnsi="Times New Roman" w:cs="Times New Roman"/>
+      <w:sz w:val="28"/>
+      <w:szCs w:val="28"/>
     </w:rPr>
   </w:style>
 </w:styles>

</xml_diff>